<commit_message>
Modified final documentation to Readme
</commit_message>
<xml_diff>
--- a/resources/docs/Modelamiento/Requerimientos funcionales parte 2.docx
+++ b/resources/docs/Modelamiento/Requerimientos funcionales parte 2.docx
@@ -4,6 +4,7 @@
   <w:body>
     <w:p>
       <w:pPr>
+        <w:spacing w:line="360" w:lineRule="auto"/>
         <w:jc w:val="center"/>
         <w:rPr>
           <w:rFonts w:ascii="Times New Roman" w:hAnsi="Times New Roman" w:cs="Times New Roman"/>
@@ -21,12 +22,12 @@
           <w:sz w:val="24"/>
           <w:szCs w:val="24"/>
         </w:rPr>
-        <w:t>Requerimientos funcionales (Parte 2)</w:t>
-      </w:r>
-    </w:p>
-    <w:p>
-      <w:pPr>
-        <w:spacing w:after="0" w:line="240" w:lineRule="auto"/>
+        <w:t>Requerimientos funcionales</w:t>
+      </w:r>
+    </w:p>
+    <w:p>
+      <w:pPr>
+        <w:spacing w:after="0" w:line="360" w:lineRule="auto"/>
         <w:rPr>
           <w:rFonts w:ascii="Times New Roman" w:eastAsia="Times New Roman" w:hAnsi="Times New Roman" w:cs="Times New Roman"/>
           <w:color w:val="000000"/>
@@ -60,7 +61,7 @@
     </w:p>
     <w:p>
       <w:pPr>
-        <w:spacing w:after="0" w:line="240" w:lineRule="auto"/>
+        <w:spacing w:after="0" w:line="360" w:lineRule="auto"/>
         <w:rPr>
           <w:rFonts w:ascii="Times New Roman" w:eastAsia="Times New Roman" w:hAnsi="Times New Roman" w:cs="Times New Roman"/>
           <w:color w:val="000000"/>
@@ -94,7 +95,7 @@
     </w:p>
     <w:p>
       <w:pPr>
-        <w:spacing w:after="0" w:line="240" w:lineRule="auto"/>
+        <w:spacing w:after="0" w:line="360" w:lineRule="auto"/>
         <w:rPr>
           <w:rFonts w:ascii="Times New Roman" w:eastAsia="Times New Roman" w:hAnsi="Times New Roman" w:cs="Times New Roman"/>
           <w:sz w:val="24"/>
@@ -155,7 +156,7 @@
           <w:ilvl w:val="0"/>
           <w:numId w:val="2"/>
         </w:numPr>
-        <w:spacing w:after="0" w:line="240" w:lineRule="auto"/>
+        <w:spacing w:after="0" w:line="360" w:lineRule="auto"/>
         <w:textAlignment w:val="baseline"/>
         <w:rPr>
           <w:rFonts w:ascii="Times New Roman" w:eastAsia="Times New Roman" w:hAnsi="Times New Roman" w:cs="Times New Roman"/>
@@ -196,7 +197,7 @@
           <w:ilvl w:val="0"/>
           <w:numId w:val="2"/>
         </w:numPr>
-        <w:spacing w:after="0" w:line="240" w:lineRule="auto"/>
+        <w:spacing w:after="0" w:line="360" w:lineRule="auto"/>
         <w:textAlignment w:val="baseline"/>
         <w:rPr>
           <w:rFonts w:ascii="Times New Roman" w:eastAsia="Times New Roman" w:hAnsi="Times New Roman" w:cs="Times New Roman"/>
@@ -237,7 +238,7 @@
           <w:ilvl w:val="0"/>
           <w:numId w:val="2"/>
         </w:numPr>
-        <w:spacing w:after="0" w:line="240" w:lineRule="auto"/>
+        <w:spacing w:after="0" w:line="360" w:lineRule="auto"/>
         <w:textAlignment w:val="baseline"/>
         <w:rPr>
           <w:rFonts w:ascii="Times New Roman" w:eastAsia="Times New Roman" w:hAnsi="Times New Roman" w:cs="Times New Roman"/>
@@ -274,7 +275,7 @@
     </w:p>
     <w:p>
       <w:pPr>
-        <w:spacing w:after="0" w:line="240" w:lineRule="auto"/>
+        <w:spacing w:after="0" w:line="360" w:lineRule="auto"/>
         <w:rPr>
           <w:rFonts w:ascii="Times New Roman" w:eastAsia="Times New Roman" w:hAnsi="Times New Roman" w:cs="Times New Roman"/>
           <w:color w:val="000000"/>
@@ -336,7 +337,7 @@
           <w:ilvl w:val="0"/>
           <w:numId w:val="1"/>
         </w:numPr>
-        <w:spacing w:after="0" w:line="240" w:lineRule="auto"/>
+        <w:spacing w:after="0" w:line="360" w:lineRule="auto"/>
         <w:textAlignment w:val="baseline"/>
         <w:rPr>
           <w:rFonts w:ascii="Times New Roman" w:eastAsia="Times New Roman" w:hAnsi="Times New Roman" w:cs="Times New Roman"/>
@@ -377,7 +378,7 @@
           <w:ilvl w:val="0"/>
           <w:numId w:val="1"/>
         </w:numPr>
-        <w:spacing w:after="0" w:line="240" w:lineRule="auto"/>
+        <w:spacing w:after="0" w:line="360" w:lineRule="auto"/>
         <w:textAlignment w:val="baseline"/>
         <w:rPr>
           <w:rFonts w:ascii="Times New Roman" w:eastAsia="Times New Roman" w:hAnsi="Times New Roman" w:cs="Times New Roman"/>
@@ -418,7 +419,7 @@
           <w:ilvl w:val="0"/>
           <w:numId w:val="1"/>
         </w:numPr>
-        <w:spacing w:after="0" w:line="240" w:lineRule="auto"/>
+        <w:spacing w:after="0" w:line="360" w:lineRule="auto"/>
         <w:textAlignment w:val="baseline"/>
         <w:rPr>
           <w:rFonts w:ascii="Times New Roman" w:eastAsia="Times New Roman" w:hAnsi="Times New Roman" w:cs="Times New Roman"/>
@@ -455,7 +456,7 @@
     </w:p>
     <w:p>
       <w:pPr>
-        <w:spacing w:after="0" w:line="240" w:lineRule="auto"/>
+        <w:spacing w:after="0" w:line="360" w:lineRule="auto"/>
         <w:rPr>
           <w:rFonts w:ascii="Times New Roman" w:eastAsia="Times New Roman" w:hAnsi="Times New Roman" w:cs="Times New Roman"/>
           <w:sz w:val="24"/>
@@ -492,7 +493,7 @@
           <w:ilvl w:val="0"/>
           <w:numId w:val="3"/>
         </w:numPr>
-        <w:spacing w:after="0" w:line="240" w:lineRule="auto"/>
+        <w:spacing w:after="0" w:line="360" w:lineRule="auto"/>
         <w:textAlignment w:val="baseline"/>
         <w:rPr>
           <w:rFonts w:ascii="Times New Roman" w:eastAsia="Times New Roman" w:hAnsi="Times New Roman" w:cs="Times New Roman"/>
@@ -553,7 +554,7 @@
           <w:ilvl w:val="0"/>
           <w:numId w:val="3"/>
         </w:numPr>
-        <w:spacing w:after="0" w:line="240" w:lineRule="auto"/>
+        <w:spacing w:after="0" w:line="360" w:lineRule="auto"/>
         <w:textAlignment w:val="baseline"/>
         <w:rPr>
           <w:rFonts w:ascii="Times New Roman" w:eastAsia="Times New Roman" w:hAnsi="Times New Roman" w:cs="Times New Roman"/>
@@ -594,7 +595,7 @@
           <w:ilvl w:val="0"/>
           <w:numId w:val="3"/>
         </w:numPr>
-        <w:spacing w:after="0" w:line="240" w:lineRule="auto"/>
+        <w:spacing w:after="0" w:line="360" w:lineRule="auto"/>
         <w:textAlignment w:val="baseline"/>
         <w:rPr>
           <w:rFonts w:ascii="Times New Roman" w:eastAsia="Times New Roman" w:hAnsi="Times New Roman" w:cs="Times New Roman"/>
@@ -631,24 +632,25 @@
     </w:p>
     <w:p>
       <w:pPr>
-        <w:spacing w:after="0" w:line="240" w:lineRule="auto"/>
-        <w:rPr>
-          <w:rFonts w:ascii="Times New Roman" w:eastAsia="Times New Roman" w:hAnsi="Times New Roman" w:cs="Times New Roman"/>
-          <w:sz w:val="24"/>
-          <w:szCs w:val="24"/>
-          <w:lang w:eastAsia="es-CO"/>
-        </w:rPr>
-      </w:pPr>
-      <w:r>
-        <w:rPr>
-          <w:rFonts w:ascii="Times New Roman" w:eastAsia="Times New Roman" w:hAnsi="Times New Roman" w:cs="Times New Roman"/>
-          <w:b/>
-          <w:bCs/>
-          <w:color w:val="000000"/>
-          <w:sz w:val="24"/>
-          <w:szCs w:val="24"/>
-          <w:lang w:eastAsia="es-CO"/>
-        </w:rPr>
+        <w:spacing w:after="0" w:line="360" w:lineRule="auto"/>
+        <w:rPr>
+          <w:rFonts w:ascii="Times New Roman" w:eastAsia="Times New Roman" w:hAnsi="Times New Roman" w:cs="Times New Roman"/>
+          <w:sz w:val="24"/>
+          <w:szCs w:val="24"/>
+          <w:lang w:eastAsia="es-CO"/>
+        </w:rPr>
+      </w:pPr>
+      <w:r>
+        <w:rPr>
+          <w:rFonts w:ascii="Times New Roman" w:eastAsia="Times New Roman" w:hAnsi="Times New Roman" w:cs="Times New Roman"/>
+          <w:b/>
+          <w:bCs/>
+          <w:color w:val="000000"/>
+          <w:sz w:val="24"/>
+          <w:szCs w:val="24"/>
+          <w:lang w:eastAsia="es-CO"/>
+        </w:rPr>
+        <w:lastRenderedPageBreak/>
         <w:t xml:space="preserve">R#6 Gestionar </w:t>
       </w:r>
       <w:r>
@@ -668,7 +670,7 @@
           <w:ilvl w:val="0"/>
           <w:numId w:val="4"/>
         </w:numPr>
-        <w:spacing w:after="0" w:line="240" w:lineRule="auto"/>
+        <w:spacing w:after="0" w:line="360" w:lineRule="auto"/>
         <w:textAlignment w:val="baseline"/>
         <w:rPr>
           <w:rFonts w:ascii="Times New Roman" w:eastAsia="Times New Roman" w:hAnsi="Times New Roman" w:cs="Times New Roman"/>
@@ -709,7 +711,7 @@
           <w:ilvl w:val="0"/>
           <w:numId w:val="4"/>
         </w:numPr>
-        <w:spacing w:after="0" w:line="240" w:lineRule="auto"/>
+        <w:spacing w:after="0" w:line="360" w:lineRule="auto"/>
         <w:textAlignment w:val="baseline"/>
         <w:rPr>
           <w:rFonts w:ascii="Times New Roman" w:eastAsia="Times New Roman" w:hAnsi="Times New Roman" w:cs="Times New Roman"/>
@@ -750,7 +752,7 @@
           <w:ilvl w:val="0"/>
           <w:numId w:val="4"/>
         </w:numPr>
-        <w:spacing w:after="0" w:line="240" w:lineRule="auto"/>
+        <w:spacing w:after="0" w:line="360" w:lineRule="auto"/>
         <w:textAlignment w:val="baseline"/>
         <w:rPr>
           <w:rFonts w:ascii="Times New Roman" w:eastAsia="Times New Roman" w:hAnsi="Times New Roman" w:cs="Times New Roman"/>
@@ -787,7 +789,7 @@
     </w:p>
     <w:p>
       <w:pPr>
-        <w:spacing w:after="0" w:line="240" w:lineRule="auto"/>
+        <w:spacing w:after="0" w:line="360" w:lineRule="auto"/>
         <w:rPr>
           <w:rFonts w:ascii="Times New Roman" w:eastAsia="Times New Roman" w:hAnsi="Times New Roman" w:cs="Times New Roman"/>
           <w:sz w:val="24"/>
@@ -824,7 +826,7 @@
           <w:ilvl w:val="0"/>
           <w:numId w:val="5"/>
         </w:numPr>
-        <w:spacing w:after="0" w:line="240" w:lineRule="auto"/>
+        <w:spacing w:after="0" w:line="360" w:lineRule="auto"/>
         <w:textAlignment w:val="baseline"/>
         <w:rPr>
           <w:rFonts w:ascii="Times New Roman" w:eastAsia="Times New Roman" w:hAnsi="Times New Roman" w:cs="Times New Roman"/>
@@ -865,7 +867,7 @@
           <w:ilvl w:val="0"/>
           <w:numId w:val="5"/>
         </w:numPr>
-        <w:spacing w:after="0" w:line="240" w:lineRule="auto"/>
+        <w:spacing w:after="0" w:line="360" w:lineRule="auto"/>
         <w:textAlignment w:val="baseline"/>
         <w:rPr>
           <w:rFonts w:ascii="Times New Roman" w:eastAsia="Times New Roman" w:hAnsi="Times New Roman" w:cs="Times New Roman"/>
@@ -906,7 +908,7 @@
           <w:ilvl w:val="0"/>
           <w:numId w:val="5"/>
         </w:numPr>
-        <w:spacing w:after="0" w:line="240" w:lineRule="auto"/>
+        <w:spacing w:after="0" w:line="360" w:lineRule="auto"/>
         <w:textAlignment w:val="baseline"/>
         <w:rPr>
           <w:rFonts w:ascii="Times New Roman" w:eastAsia="Times New Roman" w:hAnsi="Times New Roman" w:cs="Times New Roman"/>
@@ -928,304 +930,304 @@
           <w:szCs w:val="24"/>
           <w:lang w:eastAsia="es-CO"/>
         </w:rPr>
+        <w:t xml:space="preserve">Eliminar </w:t>
+      </w:r>
+      <w:r>
+        <w:rPr>
+          <w:rFonts w:ascii="Times New Roman" w:eastAsia="Times New Roman" w:hAnsi="Times New Roman" w:cs="Times New Roman"/>
+          <w:color w:val="000000"/>
+          <w:sz w:val="24"/>
+          <w:szCs w:val="24"/>
+          <w:lang w:eastAsia="es-CO"/>
+        </w:rPr>
+        <w:t>las marcas de vehículos, se podrá eliminar la marca de vehículo que se desea siempre y cuando no esté referenciado en otro objeto.</w:t>
+      </w:r>
+    </w:p>
+    <w:p>
+      <w:pPr>
+        <w:spacing w:after="0" w:line="360" w:lineRule="auto"/>
+        <w:rPr>
+          <w:rFonts w:ascii="Times New Roman" w:eastAsia="Times New Roman" w:hAnsi="Times New Roman" w:cs="Times New Roman"/>
+          <w:sz w:val="24"/>
+          <w:szCs w:val="24"/>
+          <w:lang w:eastAsia="es-CO"/>
+        </w:rPr>
+      </w:pPr>
+      <w:r>
+        <w:rPr>
+          <w:rFonts w:ascii="Times New Roman" w:eastAsia="Times New Roman" w:hAnsi="Times New Roman" w:cs="Times New Roman"/>
+          <w:b/>
+          <w:bCs/>
+          <w:color w:val="000000"/>
+          <w:sz w:val="24"/>
+          <w:szCs w:val="24"/>
+          <w:lang w:eastAsia="es-CO"/>
+        </w:rPr>
+        <w:t xml:space="preserve">R#8 Agregar </w:t>
+      </w:r>
+      <w:r>
+        <w:rPr>
+          <w:rFonts w:ascii="Times New Roman" w:eastAsia="Times New Roman" w:hAnsi="Times New Roman" w:cs="Times New Roman"/>
+          <w:color w:val="000000"/>
+          <w:sz w:val="24"/>
+          <w:szCs w:val="24"/>
+          <w:lang w:eastAsia="es-CO"/>
+        </w:rPr>
+        <w:t>un alquiler. Se podrá agregar un alquiler al sistema, este alquiler contará con un código, un ticket, un cliente, un vehículo el cual solo se podrá agregar si están disponibles y posteriormente se cambiará de estado, una fecha inicial, una fecha final, cantidad de días, estado del alquiler, atraso, multa, y precio, el cual se calculará multiplicando el precio del carro por la cantidad de días.</w:t>
+      </w:r>
+    </w:p>
+    <w:p>
+      <w:pPr>
+        <w:spacing w:after="0" w:line="360" w:lineRule="auto"/>
+        <w:rPr>
+          <w:rFonts w:ascii="Times New Roman" w:eastAsia="Times New Roman" w:hAnsi="Times New Roman" w:cs="Times New Roman"/>
+          <w:sz w:val="24"/>
+          <w:szCs w:val="24"/>
+          <w:lang w:eastAsia="es-CO"/>
+        </w:rPr>
+      </w:pPr>
+      <w:r>
+        <w:rPr>
+          <w:rFonts w:ascii="Times New Roman" w:eastAsia="Times New Roman" w:hAnsi="Times New Roman" w:cs="Times New Roman"/>
+          <w:b/>
+          <w:bCs/>
+          <w:color w:val="000000"/>
+          <w:sz w:val="24"/>
+          <w:szCs w:val="24"/>
+          <w:lang w:eastAsia="es-CO"/>
+        </w:rPr>
+        <w:t xml:space="preserve">R#9 Devolver </w:t>
+      </w:r>
+      <w:r>
+        <w:rPr>
+          <w:rFonts w:ascii="Times New Roman" w:eastAsia="Times New Roman" w:hAnsi="Times New Roman" w:cs="Times New Roman"/>
+          <w:color w:val="000000"/>
+          <w:sz w:val="24"/>
+          <w:szCs w:val="24"/>
+          <w:lang w:eastAsia="es-CO"/>
+        </w:rPr>
+        <w:t>un alquiler. Se podrá devolver un alquiler de vehículo, se pagará el valor dado por la multiplicación de cantidad de días y precio del vehículo. Si el estado del vehículo es atraso, se cobrará una multa, la cual corresponderá al 125% del valor de los días transcurridos de atraso.</w:t>
+      </w:r>
+    </w:p>
+    <w:p>
+      <w:pPr>
+        <w:spacing w:after="0" w:line="360" w:lineRule="auto"/>
+        <w:rPr>
+          <w:rFonts w:ascii="Times New Roman" w:eastAsia="Times New Roman" w:hAnsi="Times New Roman" w:cs="Times New Roman"/>
+          <w:sz w:val="24"/>
+          <w:szCs w:val="24"/>
+          <w:lang w:eastAsia="es-CO"/>
+        </w:rPr>
+      </w:pPr>
+      <w:r>
+        <w:rPr>
+          <w:rFonts w:ascii="Times New Roman" w:eastAsia="Times New Roman" w:hAnsi="Times New Roman" w:cs="Times New Roman"/>
+          <w:b/>
+          <w:bCs/>
+          <w:color w:val="000000"/>
+          <w:sz w:val="24"/>
+          <w:szCs w:val="24"/>
+          <w:lang w:eastAsia="es-CO"/>
+        </w:rPr>
+        <w:t xml:space="preserve">R#10 Listar </w:t>
+      </w:r>
+      <w:r>
+        <w:rPr>
+          <w:rFonts w:ascii="Times New Roman" w:eastAsia="Times New Roman" w:hAnsi="Times New Roman" w:cs="Times New Roman"/>
+          <w:color w:val="000000"/>
+          <w:sz w:val="24"/>
+          <w:szCs w:val="24"/>
+          <w:lang w:eastAsia="es-CO"/>
+        </w:rPr>
+        <w:t>todos los vehículos disponibles en el sistema.</w:t>
+      </w:r>
+    </w:p>
+    <w:p>
+      <w:pPr>
+        <w:spacing w:after="0" w:line="360" w:lineRule="auto"/>
+        <w:rPr>
+          <w:rFonts w:ascii="Times New Roman" w:eastAsia="Times New Roman" w:hAnsi="Times New Roman" w:cs="Times New Roman"/>
+          <w:sz w:val="24"/>
+          <w:szCs w:val="24"/>
+          <w:lang w:eastAsia="es-CO"/>
+        </w:rPr>
+      </w:pPr>
+      <w:r>
+        <w:rPr>
+          <w:rFonts w:ascii="Times New Roman" w:eastAsia="Times New Roman" w:hAnsi="Times New Roman" w:cs="Times New Roman"/>
+          <w:b/>
+          <w:bCs/>
+          <w:color w:val="000000"/>
+          <w:sz w:val="24"/>
+          <w:szCs w:val="24"/>
+          <w:lang w:eastAsia="es-CO"/>
+        </w:rPr>
+        <w:t xml:space="preserve">R#11 Listar </w:t>
+      </w:r>
+      <w:r>
+        <w:rPr>
+          <w:rFonts w:ascii="Times New Roman" w:eastAsia="Times New Roman" w:hAnsi="Times New Roman" w:cs="Times New Roman"/>
+          <w:color w:val="000000"/>
+          <w:sz w:val="24"/>
+          <w:szCs w:val="24"/>
+          <w:lang w:eastAsia="es-CO"/>
+        </w:rPr>
+        <w:t>todos los clientes disponibles en el sistema.</w:t>
+      </w:r>
+    </w:p>
+    <w:p>
+      <w:pPr>
+        <w:spacing w:after="0" w:line="360" w:lineRule="auto"/>
+        <w:rPr>
+          <w:rFonts w:ascii="Times New Roman" w:eastAsia="Times New Roman" w:hAnsi="Times New Roman" w:cs="Times New Roman"/>
+          <w:sz w:val="24"/>
+          <w:szCs w:val="24"/>
+          <w:lang w:eastAsia="es-CO"/>
+        </w:rPr>
+      </w:pPr>
+      <w:r>
+        <w:rPr>
+          <w:rFonts w:ascii="Times New Roman" w:eastAsia="Times New Roman" w:hAnsi="Times New Roman" w:cs="Times New Roman"/>
+          <w:b/>
+          <w:bCs/>
+          <w:color w:val="000000"/>
+          <w:sz w:val="24"/>
+          <w:szCs w:val="24"/>
+          <w:lang w:eastAsia="es-CO"/>
+        </w:rPr>
+        <w:t xml:space="preserve">R#12 Listar </w:t>
+      </w:r>
+      <w:r>
+        <w:rPr>
+          <w:rFonts w:ascii="Times New Roman" w:eastAsia="Times New Roman" w:hAnsi="Times New Roman" w:cs="Times New Roman"/>
+          <w:color w:val="000000"/>
+          <w:sz w:val="24"/>
+          <w:szCs w:val="24"/>
+          <w:lang w:eastAsia="es-CO"/>
+        </w:rPr>
+        <w:t>todas las ciudades disponibles en el sistema.</w:t>
+      </w:r>
+    </w:p>
+    <w:p>
+      <w:pPr>
+        <w:spacing w:after="0" w:line="360" w:lineRule="auto"/>
+        <w:rPr>
+          <w:rFonts w:ascii="Times New Roman" w:eastAsia="Times New Roman" w:hAnsi="Times New Roman" w:cs="Times New Roman"/>
+          <w:sz w:val="24"/>
+          <w:szCs w:val="24"/>
+          <w:lang w:eastAsia="es-CO"/>
+        </w:rPr>
+      </w:pPr>
+      <w:r>
+        <w:rPr>
+          <w:rFonts w:ascii="Times New Roman" w:eastAsia="Times New Roman" w:hAnsi="Times New Roman" w:cs="Times New Roman"/>
+          <w:b/>
+          <w:bCs/>
+          <w:color w:val="000000"/>
+          <w:sz w:val="24"/>
+          <w:szCs w:val="24"/>
+          <w:lang w:eastAsia="es-CO"/>
+        </w:rPr>
+        <w:t xml:space="preserve">R#13 Listar </w:t>
+      </w:r>
+      <w:r>
+        <w:rPr>
+          <w:rFonts w:ascii="Times New Roman" w:eastAsia="Times New Roman" w:hAnsi="Times New Roman" w:cs="Times New Roman"/>
+          <w:color w:val="000000"/>
+          <w:sz w:val="24"/>
+          <w:szCs w:val="24"/>
+          <w:lang w:eastAsia="es-CO"/>
+        </w:rPr>
+        <w:t>todos los tipos de vehículos disponibles en el sistema.</w:t>
+      </w:r>
+    </w:p>
+    <w:p>
+      <w:pPr>
+        <w:spacing w:after="0" w:line="360" w:lineRule="auto"/>
+        <w:rPr>
+          <w:rFonts w:ascii="Times New Roman" w:eastAsia="Times New Roman" w:hAnsi="Times New Roman" w:cs="Times New Roman"/>
+          <w:sz w:val="24"/>
+          <w:szCs w:val="24"/>
+          <w:lang w:eastAsia="es-CO"/>
+        </w:rPr>
+      </w:pPr>
+      <w:r>
+        <w:rPr>
+          <w:rFonts w:ascii="Times New Roman" w:eastAsia="Times New Roman" w:hAnsi="Times New Roman" w:cs="Times New Roman"/>
+          <w:b/>
+          <w:bCs/>
+          <w:color w:val="000000"/>
+          <w:sz w:val="24"/>
+          <w:szCs w:val="24"/>
+          <w:lang w:eastAsia="es-CO"/>
+        </w:rPr>
+        <w:t xml:space="preserve">R#14 Listar </w:t>
+      </w:r>
+      <w:r>
+        <w:rPr>
+          <w:rFonts w:ascii="Times New Roman" w:eastAsia="Times New Roman" w:hAnsi="Times New Roman" w:cs="Times New Roman"/>
+          <w:color w:val="000000"/>
+          <w:sz w:val="24"/>
+          <w:szCs w:val="24"/>
+          <w:lang w:eastAsia="es-CO"/>
+        </w:rPr>
+        <w:t>todas las marcas de vehículos disponibles en el sistema.</w:t>
+      </w:r>
+    </w:p>
+    <w:p>
+      <w:pPr>
+        <w:spacing w:after="0" w:line="360" w:lineRule="auto"/>
+        <w:rPr>
+          <w:rFonts w:ascii="Times New Roman" w:eastAsia="Times New Roman" w:hAnsi="Times New Roman" w:cs="Times New Roman"/>
+          <w:sz w:val="24"/>
+          <w:szCs w:val="24"/>
+          <w:lang w:eastAsia="es-CO"/>
+        </w:rPr>
+      </w:pPr>
+      <w:r>
+        <w:rPr>
+          <w:rFonts w:ascii="Times New Roman" w:eastAsia="Times New Roman" w:hAnsi="Times New Roman" w:cs="Times New Roman"/>
+          <w:b/>
+          <w:bCs/>
+          <w:color w:val="000000"/>
+          <w:sz w:val="24"/>
+          <w:szCs w:val="24"/>
+          <w:lang w:eastAsia="es-CO"/>
+        </w:rPr>
+        <w:t xml:space="preserve">R#15 Listar </w:t>
+      </w:r>
+      <w:r>
+        <w:rPr>
+          <w:rFonts w:ascii="Times New Roman" w:eastAsia="Times New Roman" w:hAnsi="Times New Roman" w:cs="Times New Roman"/>
+          <w:color w:val="000000"/>
+          <w:sz w:val="24"/>
+          <w:szCs w:val="24"/>
+          <w:lang w:eastAsia="es-CO"/>
+        </w:rPr>
+        <w:t>todos los alquileres que se han hecho en el sistema.</w:t>
+      </w:r>
+    </w:p>
+    <w:p>
+      <w:pPr>
+        <w:spacing w:after="0" w:line="360" w:lineRule="auto"/>
+        <w:rPr>
+          <w:rFonts w:ascii="Times New Roman" w:eastAsia="Times New Roman" w:hAnsi="Times New Roman" w:cs="Times New Roman"/>
+          <w:sz w:val="24"/>
+          <w:szCs w:val="24"/>
+          <w:lang w:eastAsia="es-CO"/>
+        </w:rPr>
+      </w:pPr>
+      <w:r>
+        <w:rPr>
+          <w:rFonts w:ascii="Times New Roman" w:eastAsia="Times New Roman" w:hAnsi="Times New Roman" w:cs="Times New Roman"/>
+          <w:b/>
+          <w:bCs/>
+          <w:color w:val="000000"/>
+          <w:sz w:val="24"/>
+          <w:szCs w:val="24"/>
+          <w:lang w:eastAsia="es-CO"/>
+        </w:rPr>
         <w:lastRenderedPageBreak/>
-        <w:t xml:space="preserve">Eliminar </w:t>
-      </w:r>
-      <w:r>
-        <w:rPr>
-          <w:rFonts w:ascii="Times New Roman" w:eastAsia="Times New Roman" w:hAnsi="Times New Roman" w:cs="Times New Roman"/>
-          <w:color w:val="000000"/>
-          <w:sz w:val="24"/>
-          <w:szCs w:val="24"/>
-          <w:lang w:eastAsia="es-CO"/>
-        </w:rPr>
-        <w:t>las marcas de vehículos, se podrá eliminar la marca de vehículo que se desea siempre y cuando no esté referenciado en otro objeto.</w:t>
-      </w:r>
-    </w:p>
-    <w:p>
-      <w:pPr>
-        <w:spacing w:after="0" w:line="240" w:lineRule="auto"/>
-        <w:rPr>
-          <w:rFonts w:ascii="Times New Roman" w:eastAsia="Times New Roman" w:hAnsi="Times New Roman" w:cs="Times New Roman"/>
-          <w:sz w:val="24"/>
-          <w:szCs w:val="24"/>
-          <w:lang w:eastAsia="es-CO"/>
-        </w:rPr>
-      </w:pPr>
-      <w:r>
-        <w:rPr>
-          <w:rFonts w:ascii="Times New Roman" w:eastAsia="Times New Roman" w:hAnsi="Times New Roman" w:cs="Times New Roman"/>
-          <w:b/>
-          <w:bCs/>
-          <w:color w:val="000000"/>
-          <w:sz w:val="24"/>
-          <w:szCs w:val="24"/>
-          <w:lang w:eastAsia="es-CO"/>
-        </w:rPr>
-        <w:t xml:space="preserve">R#8 Agregar </w:t>
-      </w:r>
-      <w:r>
-        <w:rPr>
-          <w:rFonts w:ascii="Times New Roman" w:eastAsia="Times New Roman" w:hAnsi="Times New Roman" w:cs="Times New Roman"/>
-          <w:color w:val="000000"/>
-          <w:sz w:val="24"/>
-          <w:szCs w:val="24"/>
-          <w:lang w:eastAsia="es-CO"/>
-        </w:rPr>
-        <w:t>un alquiler. Se podrá agregar un alquiler al sistema, este alquiler contará con un código, un ticket, un cliente, un vehículo el cual solo se podrá agregar si están disponibles y posteriormente se cambiará de estado, una fecha inicial, una fecha final, cantidad de días, estado del alquiler, atraso, multa, y precio, el cual se calculará multiplicando el precio del carro por la cantidad de días.</w:t>
-      </w:r>
-    </w:p>
-    <w:p>
-      <w:pPr>
-        <w:spacing w:after="0" w:line="240" w:lineRule="auto"/>
-        <w:rPr>
-          <w:rFonts w:ascii="Times New Roman" w:eastAsia="Times New Roman" w:hAnsi="Times New Roman" w:cs="Times New Roman"/>
-          <w:sz w:val="24"/>
-          <w:szCs w:val="24"/>
-          <w:lang w:eastAsia="es-CO"/>
-        </w:rPr>
-      </w:pPr>
-      <w:r>
-        <w:rPr>
-          <w:rFonts w:ascii="Times New Roman" w:eastAsia="Times New Roman" w:hAnsi="Times New Roman" w:cs="Times New Roman"/>
-          <w:b/>
-          <w:bCs/>
-          <w:color w:val="000000"/>
-          <w:sz w:val="24"/>
-          <w:szCs w:val="24"/>
-          <w:lang w:eastAsia="es-CO"/>
-        </w:rPr>
-        <w:t xml:space="preserve">R#9 Devolver </w:t>
-      </w:r>
-      <w:r>
-        <w:rPr>
-          <w:rFonts w:ascii="Times New Roman" w:eastAsia="Times New Roman" w:hAnsi="Times New Roman" w:cs="Times New Roman"/>
-          <w:color w:val="000000"/>
-          <w:sz w:val="24"/>
-          <w:szCs w:val="24"/>
-          <w:lang w:eastAsia="es-CO"/>
-        </w:rPr>
-        <w:t>un alquiler. Se podrá devolver un alquiler de vehículo, se pagará el valor dado por la multiplicación de cantidad de días y precio del vehículo. Si el estado del vehículo es atraso, se cobrará una multa, la cual corresponderá al 125% del valor de los días transcurridos de atraso.</w:t>
-      </w:r>
-    </w:p>
-    <w:p>
-      <w:pPr>
-        <w:spacing w:after="0" w:line="240" w:lineRule="auto"/>
-        <w:rPr>
-          <w:rFonts w:ascii="Times New Roman" w:eastAsia="Times New Roman" w:hAnsi="Times New Roman" w:cs="Times New Roman"/>
-          <w:sz w:val="24"/>
-          <w:szCs w:val="24"/>
-          <w:lang w:eastAsia="es-CO"/>
-        </w:rPr>
-      </w:pPr>
-      <w:r>
-        <w:rPr>
-          <w:rFonts w:ascii="Times New Roman" w:eastAsia="Times New Roman" w:hAnsi="Times New Roman" w:cs="Times New Roman"/>
-          <w:b/>
-          <w:bCs/>
-          <w:color w:val="000000"/>
-          <w:sz w:val="24"/>
-          <w:szCs w:val="24"/>
-          <w:lang w:eastAsia="es-CO"/>
-        </w:rPr>
-        <w:t xml:space="preserve">R#10 Listar </w:t>
-      </w:r>
-      <w:r>
-        <w:rPr>
-          <w:rFonts w:ascii="Times New Roman" w:eastAsia="Times New Roman" w:hAnsi="Times New Roman" w:cs="Times New Roman"/>
-          <w:color w:val="000000"/>
-          <w:sz w:val="24"/>
-          <w:szCs w:val="24"/>
-          <w:lang w:eastAsia="es-CO"/>
-        </w:rPr>
-        <w:t>todos los vehículos disponibles en el sistema.</w:t>
-      </w:r>
-    </w:p>
-    <w:p>
-      <w:pPr>
-        <w:spacing w:after="0" w:line="240" w:lineRule="auto"/>
-        <w:rPr>
-          <w:rFonts w:ascii="Times New Roman" w:eastAsia="Times New Roman" w:hAnsi="Times New Roman" w:cs="Times New Roman"/>
-          <w:sz w:val="24"/>
-          <w:szCs w:val="24"/>
-          <w:lang w:eastAsia="es-CO"/>
-        </w:rPr>
-      </w:pPr>
-      <w:r>
-        <w:rPr>
-          <w:rFonts w:ascii="Times New Roman" w:eastAsia="Times New Roman" w:hAnsi="Times New Roman" w:cs="Times New Roman"/>
-          <w:b/>
-          <w:bCs/>
-          <w:color w:val="000000"/>
-          <w:sz w:val="24"/>
-          <w:szCs w:val="24"/>
-          <w:lang w:eastAsia="es-CO"/>
-        </w:rPr>
-        <w:t xml:space="preserve">R#11 Listar </w:t>
-      </w:r>
-      <w:r>
-        <w:rPr>
-          <w:rFonts w:ascii="Times New Roman" w:eastAsia="Times New Roman" w:hAnsi="Times New Roman" w:cs="Times New Roman"/>
-          <w:color w:val="000000"/>
-          <w:sz w:val="24"/>
-          <w:szCs w:val="24"/>
-          <w:lang w:eastAsia="es-CO"/>
-        </w:rPr>
-        <w:t>todos los clientes disponibles en el sistema.</w:t>
-      </w:r>
-    </w:p>
-    <w:p>
-      <w:pPr>
-        <w:spacing w:after="0" w:line="240" w:lineRule="auto"/>
-        <w:rPr>
-          <w:rFonts w:ascii="Times New Roman" w:eastAsia="Times New Roman" w:hAnsi="Times New Roman" w:cs="Times New Roman"/>
-          <w:sz w:val="24"/>
-          <w:szCs w:val="24"/>
-          <w:lang w:eastAsia="es-CO"/>
-        </w:rPr>
-      </w:pPr>
-      <w:r>
-        <w:rPr>
-          <w:rFonts w:ascii="Times New Roman" w:eastAsia="Times New Roman" w:hAnsi="Times New Roman" w:cs="Times New Roman"/>
-          <w:b/>
-          <w:bCs/>
-          <w:color w:val="000000"/>
-          <w:sz w:val="24"/>
-          <w:szCs w:val="24"/>
-          <w:lang w:eastAsia="es-CO"/>
-        </w:rPr>
-        <w:t xml:space="preserve">R#12 Listar </w:t>
-      </w:r>
-      <w:r>
-        <w:rPr>
-          <w:rFonts w:ascii="Times New Roman" w:eastAsia="Times New Roman" w:hAnsi="Times New Roman" w:cs="Times New Roman"/>
-          <w:color w:val="000000"/>
-          <w:sz w:val="24"/>
-          <w:szCs w:val="24"/>
-          <w:lang w:eastAsia="es-CO"/>
-        </w:rPr>
-        <w:t>todas las ciudades disponibles en el sistema.</w:t>
-      </w:r>
-    </w:p>
-    <w:p>
-      <w:pPr>
-        <w:spacing w:after="0" w:line="240" w:lineRule="auto"/>
-        <w:rPr>
-          <w:rFonts w:ascii="Times New Roman" w:eastAsia="Times New Roman" w:hAnsi="Times New Roman" w:cs="Times New Roman"/>
-          <w:sz w:val="24"/>
-          <w:szCs w:val="24"/>
-          <w:lang w:eastAsia="es-CO"/>
-        </w:rPr>
-      </w:pPr>
-      <w:r>
-        <w:rPr>
-          <w:rFonts w:ascii="Times New Roman" w:eastAsia="Times New Roman" w:hAnsi="Times New Roman" w:cs="Times New Roman"/>
-          <w:b/>
-          <w:bCs/>
-          <w:color w:val="000000"/>
-          <w:sz w:val="24"/>
-          <w:szCs w:val="24"/>
-          <w:lang w:eastAsia="es-CO"/>
-        </w:rPr>
-        <w:t xml:space="preserve">R#13 Listar </w:t>
-      </w:r>
-      <w:r>
-        <w:rPr>
-          <w:rFonts w:ascii="Times New Roman" w:eastAsia="Times New Roman" w:hAnsi="Times New Roman" w:cs="Times New Roman"/>
-          <w:color w:val="000000"/>
-          <w:sz w:val="24"/>
-          <w:szCs w:val="24"/>
-          <w:lang w:eastAsia="es-CO"/>
-        </w:rPr>
-        <w:t>todos los tipos de vehículos disponibles en el sistema.</w:t>
-      </w:r>
-    </w:p>
-    <w:p>
-      <w:pPr>
-        <w:spacing w:after="0" w:line="240" w:lineRule="auto"/>
-        <w:rPr>
-          <w:rFonts w:ascii="Times New Roman" w:eastAsia="Times New Roman" w:hAnsi="Times New Roman" w:cs="Times New Roman"/>
-          <w:sz w:val="24"/>
-          <w:szCs w:val="24"/>
-          <w:lang w:eastAsia="es-CO"/>
-        </w:rPr>
-      </w:pPr>
-      <w:r>
-        <w:rPr>
-          <w:rFonts w:ascii="Times New Roman" w:eastAsia="Times New Roman" w:hAnsi="Times New Roman" w:cs="Times New Roman"/>
-          <w:b/>
-          <w:bCs/>
-          <w:color w:val="000000"/>
-          <w:sz w:val="24"/>
-          <w:szCs w:val="24"/>
-          <w:lang w:eastAsia="es-CO"/>
-        </w:rPr>
-        <w:t xml:space="preserve">R#14 Listar </w:t>
-      </w:r>
-      <w:r>
-        <w:rPr>
-          <w:rFonts w:ascii="Times New Roman" w:eastAsia="Times New Roman" w:hAnsi="Times New Roman" w:cs="Times New Roman"/>
-          <w:color w:val="000000"/>
-          <w:sz w:val="24"/>
-          <w:szCs w:val="24"/>
-          <w:lang w:eastAsia="es-CO"/>
-        </w:rPr>
-        <w:t>todas las marcas de vehículos disponibles en el sistema.</w:t>
-      </w:r>
-    </w:p>
-    <w:p>
-      <w:pPr>
-        <w:spacing w:after="0" w:line="240" w:lineRule="auto"/>
-        <w:rPr>
-          <w:rFonts w:ascii="Times New Roman" w:eastAsia="Times New Roman" w:hAnsi="Times New Roman" w:cs="Times New Roman"/>
-          <w:sz w:val="24"/>
-          <w:szCs w:val="24"/>
-          <w:lang w:eastAsia="es-CO"/>
-        </w:rPr>
-      </w:pPr>
-      <w:r>
-        <w:rPr>
-          <w:rFonts w:ascii="Times New Roman" w:eastAsia="Times New Roman" w:hAnsi="Times New Roman" w:cs="Times New Roman"/>
-          <w:b/>
-          <w:bCs/>
-          <w:color w:val="000000"/>
-          <w:sz w:val="24"/>
-          <w:szCs w:val="24"/>
-          <w:lang w:eastAsia="es-CO"/>
-        </w:rPr>
-        <w:t xml:space="preserve">R#15 Listar </w:t>
-      </w:r>
-      <w:r>
-        <w:rPr>
-          <w:rFonts w:ascii="Times New Roman" w:eastAsia="Times New Roman" w:hAnsi="Times New Roman" w:cs="Times New Roman"/>
-          <w:color w:val="000000"/>
-          <w:sz w:val="24"/>
-          <w:szCs w:val="24"/>
-          <w:lang w:eastAsia="es-CO"/>
-        </w:rPr>
-        <w:t>todos los alquileres que se han hecho en el sistema.</w:t>
-      </w:r>
-    </w:p>
-    <w:p>
-      <w:pPr>
-        <w:spacing w:after="0" w:line="240" w:lineRule="auto"/>
-        <w:rPr>
-          <w:rFonts w:ascii="Times New Roman" w:eastAsia="Times New Roman" w:hAnsi="Times New Roman" w:cs="Times New Roman"/>
-          <w:sz w:val="24"/>
-          <w:szCs w:val="24"/>
-          <w:lang w:eastAsia="es-CO"/>
-        </w:rPr>
-      </w:pPr>
-      <w:r>
-        <w:rPr>
-          <w:rFonts w:ascii="Times New Roman" w:eastAsia="Times New Roman" w:hAnsi="Times New Roman" w:cs="Times New Roman"/>
-          <w:b/>
-          <w:bCs/>
-          <w:color w:val="000000"/>
-          <w:sz w:val="24"/>
-          <w:szCs w:val="24"/>
-          <w:lang w:eastAsia="es-CO"/>
-        </w:rPr>
         <w:t>R#16 Mover</w:t>
       </w:r>
       <w:r>
@@ -1241,7 +1243,7 @@
     </w:p>
     <w:p>
       <w:pPr>
-        <w:spacing w:after="0" w:line="240" w:lineRule="auto"/>
+        <w:spacing w:after="0" w:line="360" w:lineRule="auto"/>
         <w:rPr>
           <w:rFonts w:ascii="Times New Roman" w:eastAsia="Times New Roman" w:hAnsi="Times New Roman" w:cs="Times New Roman"/>
           <w:sz w:val="24"/>
@@ -1274,7 +1276,7 @@
     </w:p>
     <w:p>
       <w:pPr>
-        <w:spacing w:after="0" w:line="240" w:lineRule="auto"/>
+        <w:spacing w:after="0" w:line="360" w:lineRule="auto"/>
         <w:rPr>
           <w:rFonts w:ascii="Times New Roman" w:eastAsia="Times New Roman" w:hAnsi="Times New Roman" w:cs="Times New Roman"/>
           <w:sz w:val="24"/>
@@ -1307,7 +1309,7 @@
     </w:p>
     <w:p>
       <w:pPr>
-        <w:spacing w:after="0" w:line="240" w:lineRule="auto"/>
+        <w:spacing w:after="0" w:line="360" w:lineRule="auto"/>
         <w:rPr>
           <w:rFonts w:ascii="Times New Roman" w:eastAsia="Times New Roman" w:hAnsi="Times New Roman" w:cs="Times New Roman"/>
           <w:sz w:val="24"/>
@@ -1340,7 +1342,7 @@
     </w:p>
     <w:p>
       <w:pPr>
-        <w:spacing w:after="0" w:line="240" w:lineRule="auto"/>
+        <w:spacing w:after="0" w:line="360" w:lineRule="auto"/>
         <w:rPr>
           <w:rFonts w:ascii="Times New Roman" w:eastAsia="Times New Roman" w:hAnsi="Times New Roman" w:cs="Times New Roman"/>
           <w:sz w:val="24"/>
@@ -1368,12 +1370,34 @@
           <w:szCs w:val="24"/>
           <w:lang w:eastAsia="es-CO"/>
         </w:rPr>
-        <w:t xml:space="preserve"> clientes. Se buscarán los clientes de acuerdo a su cédula o su nombre respectivamente.</w:t>
-      </w:r>
-    </w:p>
-    <w:p>
-      <w:pPr>
-        <w:spacing w:after="0" w:line="240" w:lineRule="auto"/>
+        <w:t xml:space="preserve"> clientes. Se buscarán los clientes </w:t>
+      </w:r>
+      <w:proofErr w:type="gramStart"/>
+      <w:r>
+        <w:rPr>
+          <w:rFonts w:ascii="Times New Roman" w:eastAsia="Times New Roman" w:hAnsi="Times New Roman" w:cs="Times New Roman"/>
+          <w:color w:val="000000"/>
+          <w:sz w:val="24"/>
+          <w:szCs w:val="24"/>
+          <w:lang w:eastAsia="es-CO"/>
+        </w:rPr>
+        <w:t>de acuerdo a</w:t>
+      </w:r>
+      <w:proofErr w:type="gramEnd"/>
+      <w:r>
+        <w:rPr>
+          <w:rFonts w:ascii="Times New Roman" w:eastAsia="Times New Roman" w:hAnsi="Times New Roman" w:cs="Times New Roman"/>
+          <w:color w:val="000000"/>
+          <w:sz w:val="24"/>
+          <w:szCs w:val="24"/>
+          <w:lang w:eastAsia="es-CO"/>
+        </w:rPr>
+        <w:t xml:space="preserve"> su cédula o su nombre respectivamente.</w:t>
+      </w:r>
+    </w:p>
+    <w:p>
+      <w:pPr>
+        <w:spacing w:after="0" w:line="360" w:lineRule="auto"/>
         <w:rPr>
           <w:rFonts w:ascii="Times New Roman" w:eastAsia="Times New Roman" w:hAnsi="Times New Roman" w:cs="Times New Roman"/>
           <w:sz w:val="24"/>
@@ -1401,12 +1425,34 @@
           <w:szCs w:val="24"/>
           <w:lang w:eastAsia="es-CO"/>
         </w:rPr>
-        <w:t xml:space="preserve"> vehículos. Se podrá buscar los vehículos de acuerdo a su placa registrada.</w:t>
-      </w:r>
-    </w:p>
-    <w:p>
-      <w:pPr>
-        <w:spacing w:after="0" w:line="240" w:lineRule="auto"/>
+        <w:t xml:space="preserve"> vehículos. Se podrá buscar los vehículos </w:t>
+      </w:r>
+      <w:proofErr w:type="gramStart"/>
+      <w:r>
+        <w:rPr>
+          <w:rFonts w:ascii="Times New Roman" w:eastAsia="Times New Roman" w:hAnsi="Times New Roman" w:cs="Times New Roman"/>
+          <w:color w:val="000000"/>
+          <w:sz w:val="24"/>
+          <w:szCs w:val="24"/>
+          <w:lang w:eastAsia="es-CO"/>
+        </w:rPr>
+        <w:t>de acuerdo a</w:t>
+      </w:r>
+      <w:proofErr w:type="gramEnd"/>
+      <w:r>
+        <w:rPr>
+          <w:rFonts w:ascii="Times New Roman" w:eastAsia="Times New Roman" w:hAnsi="Times New Roman" w:cs="Times New Roman"/>
+          <w:color w:val="000000"/>
+          <w:sz w:val="24"/>
+          <w:szCs w:val="24"/>
+          <w:lang w:eastAsia="es-CO"/>
+        </w:rPr>
+        <w:t xml:space="preserve"> su placa registrada.</w:t>
+      </w:r>
+    </w:p>
+    <w:p>
+      <w:pPr>
+        <w:spacing w:after="0" w:line="360" w:lineRule="auto"/>
         <w:rPr>
           <w:rFonts w:ascii="Times New Roman" w:eastAsia="Times New Roman" w:hAnsi="Times New Roman" w:cs="Times New Roman"/>
           <w:sz w:val="24"/>
@@ -1434,12 +1480,34 @@
           <w:szCs w:val="24"/>
           <w:lang w:eastAsia="es-CO"/>
         </w:rPr>
-        <w:t xml:space="preserve"> ciudades. Se podrá buscar las ciudades de acuerdo a su nombre registrado.</w:t>
-      </w:r>
-    </w:p>
-    <w:p>
-      <w:pPr>
-        <w:spacing w:after="0" w:line="240" w:lineRule="auto"/>
+        <w:t xml:space="preserve"> ciudades. Se podrá buscar las ciudades </w:t>
+      </w:r>
+      <w:proofErr w:type="gramStart"/>
+      <w:r>
+        <w:rPr>
+          <w:rFonts w:ascii="Times New Roman" w:eastAsia="Times New Roman" w:hAnsi="Times New Roman" w:cs="Times New Roman"/>
+          <w:color w:val="000000"/>
+          <w:sz w:val="24"/>
+          <w:szCs w:val="24"/>
+          <w:lang w:eastAsia="es-CO"/>
+        </w:rPr>
+        <w:t>de acuerdo a</w:t>
+      </w:r>
+      <w:proofErr w:type="gramEnd"/>
+      <w:r>
+        <w:rPr>
+          <w:rFonts w:ascii="Times New Roman" w:eastAsia="Times New Roman" w:hAnsi="Times New Roman" w:cs="Times New Roman"/>
+          <w:color w:val="000000"/>
+          <w:sz w:val="24"/>
+          <w:szCs w:val="24"/>
+          <w:lang w:eastAsia="es-CO"/>
+        </w:rPr>
+        <w:t xml:space="preserve"> su nombre registrado.</w:t>
+      </w:r>
+    </w:p>
+    <w:p>
+      <w:pPr>
+        <w:spacing w:after="0" w:line="360" w:lineRule="auto"/>
         <w:rPr>
           <w:rFonts w:ascii="Times New Roman" w:eastAsia="Times New Roman" w:hAnsi="Times New Roman" w:cs="Times New Roman"/>
           <w:sz w:val="24"/>
@@ -1467,12 +1535,34 @@
           <w:szCs w:val="24"/>
           <w:lang w:eastAsia="es-CO"/>
         </w:rPr>
-        <w:t xml:space="preserve"> tipos de vehículos. Se podrá buscar los tipos de vehículo de acuerdo a su nombre registrado.</w:t>
-      </w:r>
-    </w:p>
-    <w:p>
-      <w:pPr>
-        <w:spacing w:after="0" w:line="240" w:lineRule="auto"/>
+        <w:t xml:space="preserve"> tipos de vehículos. Se podrá buscar los tipos de vehículo </w:t>
+      </w:r>
+      <w:proofErr w:type="gramStart"/>
+      <w:r>
+        <w:rPr>
+          <w:rFonts w:ascii="Times New Roman" w:eastAsia="Times New Roman" w:hAnsi="Times New Roman" w:cs="Times New Roman"/>
+          <w:color w:val="000000"/>
+          <w:sz w:val="24"/>
+          <w:szCs w:val="24"/>
+          <w:lang w:eastAsia="es-CO"/>
+        </w:rPr>
+        <w:t>de acuerdo a</w:t>
+      </w:r>
+      <w:proofErr w:type="gramEnd"/>
+      <w:r>
+        <w:rPr>
+          <w:rFonts w:ascii="Times New Roman" w:eastAsia="Times New Roman" w:hAnsi="Times New Roman" w:cs="Times New Roman"/>
+          <w:color w:val="000000"/>
+          <w:sz w:val="24"/>
+          <w:szCs w:val="24"/>
+          <w:lang w:eastAsia="es-CO"/>
+        </w:rPr>
+        <w:t xml:space="preserve"> su nombre registrado.</w:t>
+      </w:r>
+    </w:p>
+    <w:p>
+      <w:pPr>
+        <w:spacing w:after="0" w:line="360" w:lineRule="auto"/>
         <w:rPr>
           <w:rFonts w:ascii="Times New Roman" w:eastAsia="Times New Roman" w:hAnsi="Times New Roman" w:cs="Times New Roman"/>
           <w:sz w:val="24"/>
@@ -1500,12 +1590,34 @@
           <w:szCs w:val="24"/>
           <w:lang w:eastAsia="es-CO"/>
         </w:rPr>
-        <w:t xml:space="preserve"> marca de vehículos. Se podrá buscar las marcas de acuerdo a su nombre registrado.</w:t>
-      </w:r>
-    </w:p>
-    <w:p>
-      <w:pPr>
-        <w:spacing w:after="0" w:line="240" w:lineRule="auto"/>
+        <w:t xml:space="preserve"> marca de vehículos. Se podrá buscar las marcas </w:t>
+      </w:r>
+      <w:proofErr w:type="gramStart"/>
+      <w:r>
+        <w:rPr>
+          <w:rFonts w:ascii="Times New Roman" w:eastAsia="Times New Roman" w:hAnsi="Times New Roman" w:cs="Times New Roman"/>
+          <w:color w:val="000000"/>
+          <w:sz w:val="24"/>
+          <w:szCs w:val="24"/>
+          <w:lang w:eastAsia="es-CO"/>
+        </w:rPr>
+        <w:t>de acuerdo a</w:t>
+      </w:r>
+      <w:proofErr w:type="gramEnd"/>
+      <w:r>
+        <w:rPr>
+          <w:rFonts w:ascii="Times New Roman" w:eastAsia="Times New Roman" w:hAnsi="Times New Roman" w:cs="Times New Roman"/>
+          <w:color w:val="000000"/>
+          <w:sz w:val="24"/>
+          <w:szCs w:val="24"/>
+          <w:lang w:eastAsia="es-CO"/>
+        </w:rPr>
+        <w:t xml:space="preserve"> su nombre registrado.</w:t>
+      </w:r>
+    </w:p>
+    <w:p>
+      <w:pPr>
+        <w:spacing w:after="0" w:line="360" w:lineRule="auto"/>
         <w:rPr>
           <w:rFonts w:ascii="Times New Roman" w:eastAsia="Times New Roman" w:hAnsi="Times New Roman" w:cs="Times New Roman"/>
           <w:sz w:val="24"/>
@@ -1533,12 +1645,34 @@
           <w:szCs w:val="24"/>
           <w:lang w:eastAsia="es-CO"/>
         </w:rPr>
-        <w:t xml:space="preserve"> Alquileres. Se podrá buscar los alquileres de acuerdo a su ticket registrado o bien por la cédula del cliente que realizó el alquiler.</w:t>
-      </w:r>
-    </w:p>
-    <w:p>
-      <w:pPr>
-        <w:spacing w:after="0" w:line="240" w:lineRule="auto"/>
+        <w:t xml:space="preserve"> Alquileres. Se podrá buscar los alquileres </w:t>
+      </w:r>
+      <w:proofErr w:type="gramStart"/>
+      <w:r>
+        <w:rPr>
+          <w:rFonts w:ascii="Times New Roman" w:eastAsia="Times New Roman" w:hAnsi="Times New Roman" w:cs="Times New Roman"/>
+          <w:color w:val="000000"/>
+          <w:sz w:val="24"/>
+          <w:szCs w:val="24"/>
+          <w:lang w:eastAsia="es-CO"/>
+        </w:rPr>
+        <w:t>de acuerdo a</w:t>
+      </w:r>
+      <w:proofErr w:type="gramEnd"/>
+      <w:r>
+        <w:rPr>
+          <w:rFonts w:ascii="Times New Roman" w:eastAsia="Times New Roman" w:hAnsi="Times New Roman" w:cs="Times New Roman"/>
+          <w:color w:val="000000"/>
+          <w:sz w:val="24"/>
+          <w:szCs w:val="24"/>
+          <w:lang w:eastAsia="es-CO"/>
+        </w:rPr>
+        <w:t xml:space="preserve"> su ticket registrado o bien por la cédula del cliente que realizó el alquiler.</w:t>
+      </w:r>
+    </w:p>
+    <w:p>
+      <w:pPr>
+        <w:spacing w:after="0" w:line="360" w:lineRule="auto"/>
         <w:rPr>
           <w:rFonts w:ascii="Times New Roman" w:eastAsia="Times New Roman" w:hAnsi="Times New Roman" w:cs="Times New Roman"/>
           <w:sz w:val="24"/>
@@ -1566,12 +1700,34 @@
           <w:szCs w:val="24"/>
           <w:lang w:eastAsia="es-CO"/>
         </w:rPr>
-        <w:t xml:space="preserve"> clientes. Se podrá importar clientes, este archivo a importar debe ser de tipo csv y sus datos deben de estar separados mediante comas (“,”).</w:t>
-      </w:r>
-    </w:p>
-    <w:p>
-      <w:pPr>
-        <w:spacing w:after="0" w:line="240" w:lineRule="auto"/>
+        <w:t xml:space="preserve"> clientes. Se podrá importar clientes, este archivo a importar debe ser de tipo </w:t>
+      </w:r>
+      <w:proofErr w:type="spellStart"/>
+      <w:r>
+        <w:rPr>
+          <w:rFonts w:ascii="Times New Roman" w:eastAsia="Times New Roman" w:hAnsi="Times New Roman" w:cs="Times New Roman"/>
+          <w:color w:val="000000"/>
+          <w:sz w:val="24"/>
+          <w:szCs w:val="24"/>
+          <w:lang w:eastAsia="es-CO"/>
+        </w:rPr>
+        <w:t>csv</w:t>
+      </w:r>
+      <w:proofErr w:type="spellEnd"/>
+      <w:r>
+        <w:rPr>
+          <w:rFonts w:ascii="Times New Roman" w:eastAsia="Times New Roman" w:hAnsi="Times New Roman" w:cs="Times New Roman"/>
+          <w:color w:val="000000"/>
+          <w:sz w:val="24"/>
+          <w:szCs w:val="24"/>
+          <w:lang w:eastAsia="es-CO"/>
+        </w:rPr>
+        <w:t xml:space="preserve"> y sus datos deben de estar separados mediante comas (“,”).</w:t>
+      </w:r>
+    </w:p>
+    <w:p>
+      <w:pPr>
+        <w:spacing w:after="0" w:line="360" w:lineRule="auto"/>
         <w:rPr>
           <w:rFonts w:ascii="Times New Roman" w:eastAsia="Times New Roman" w:hAnsi="Times New Roman" w:cs="Times New Roman"/>
           <w:sz w:val="24"/>
@@ -1599,12 +1755,34 @@
           <w:szCs w:val="24"/>
           <w:lang w:eastAsia="es-CO"/>
         </w:rPr>
-        <w:t xml:space="preserve"> vehículos. Se podrá importar vehículos, este archivo a importar debe ser de tipo csv y sus datos deben de estar separados mediante comas (“,”).</w:t>
-      </w:r>
-    </w:p>
-    <w:p>
-      <w:pPr>
-        <w:spacing w:after="0" w:line="240" w:lineRule="auto"/>
+        <w:t xml:space="preserve"> vehículos. Se podrá importar vehículos, este archivo a importar debe ser de tipo </w:t>
+      </w:r>
+      <w:proofErr w:type="spellStart"/>
+      <w:r>
+        <w:rPr>
+          <w:rFonts w:ascii="Times New Roman" w:eastAsia="Times New Roman" w:hAnsi="Times New Roman" w:cs="Times New Roman"/>
+          <w:color w:val="000000"/>
+          <w:sz w:val="24"/>
+          <w:szCs w:val="24"/>
+          <w:lang w:eastAsia="es-CO"/>
+        </w:rPr>
+        <w:t>csv</w:t>
+      </w:r>
+      <w:proofErr w:type="spellEnd"/>
+      <w:r>
+        <w:rPr>
+          <w:rFonts w:ascii="Times New Roman" w:eastAsia="Times New Roman" w:hAnsi="Times New Roman" w:cs="Times New Roman"/>
+          <w:color w:val="000000"/>
+          <w:sz w:val="24"/>
+          <w:szCs w:val="24"/>
+          <w:lang w:eastAsia="es-CO"/>
+        </w:rPr>
+        <w:t xml:space="preserve"> y sus datos deben de estar separados mediante comas (“,”).</w:t>
+      </w:r>
+    </w:p>
+    <w:p>
+      <w:pPr>
+        <w:spacing w:after="0" w:line="360" w:lineRule="auto"/>
         <w:rPr>
           <w:rFonts w:ascii="Times New Roman" w:eastAsia="Times New Roman" w:hAnsi="Times New Roman" w:cs="Times New Roman"/>
           <w:sz w:val="24"/>
@@ -1657,7 +1835,7 @@
     </w:p>
     <w:p>
       <w:pPr>
-        <w:spacing w:after="0" w:line="240" w:lineRule="auto"/>
+        <w:spacing w:after="0" w:line="360" w:lineRule="auto"/>
         <w:rPr>
           <w:rFonts w:ascii="Times New Roman" w:eastAsia="Times New Roman" w:hAnsi="Times New Roman" w:cs="Times New Roman"/>
           <w:sz w:val="24"/>
@@ -1690,6 +1868,7 @@
     </w:p>
     <w:p>
       <w:pPr>
+        <w:spacing w:line="360" w:lineRule="auto"/>
         <w:rPr>
           <w:rFonts w:ascii="Times New Roman" w:eastAsia="Times New Roman" w:hAnsi="Times New Roman" w:cs="Times New Roman"/>
           <w:color w:val="000000"/>
@@ -1734,6 +1913,7 @@
     </w:p>
     <w:p>
       <w:pPr>
+        <w:spacing w:line="360" w:lineRule="auto"/>
         <w:rPr>
           <w:rFonts w:ascii="Times New Roman" w:eastAsia="Times New Roman" w:hAnsi="Times New Roman" w:cs="Times New Roman"/>
           <w:color w:val="000000"/>
@@ -1767,6 +1947,156 @@
     </w:p>
     <w:p>
       <w:pPr>
+        <w:spacing w:line="360" w:lineRule="auto"/>
+        <w:jc w:val="both"/>
+        <w:rPr>
+          <w:rFonts w:ascii="Times New Roman" w:eastAsia="Times New Roman" w:hAnsi="Times New Roman" w:cs="Times New Roman"/>
+          <w:color w:val="000000"/>
+          <w:sz w:val="24"/>
+          <w:szCs w:val="24"/>
+          <w:lang w:eastAsia="es-CO"/>
+        </w:rPr>
+      </w:pPr>
+      <w:r>
+        <w:rPr>
+          <w:rFonts w:ascii="Times New Roman" w:eastAsia="Times New Roman" w:hAnsi="Times New Roman" w:cs="Times New Roman"/>
+          <w:b/>
+          <w:bCs/>
+          <w:color w:val="000000"/>
+          <w:sz w:val="24"/>
+          <w:szCs w:val="24"/>
+          <w:lang w:eastAsia="es-CO"/>
+        </w:rPr>
+        <w:t xml:space="preserve">R#28 </w:t>
+      </w:r>
+      <w:r>
+        <w:rPr>
+          <w:rFonts w:ascii="Times New Roman" w:eastAsia="Times New Roman" w:hAnsi="Times New Roman" w:cs="Times New Roman"/>
+          <w:b/>
+          <w:bCs/>
+          <w:color w:val="000000"/>
+          <w:sz w:val="24"/>
+          <w:szCs w:val="24"/>
+          <w:lang w:eastAsia="es-CO"/>
+        </w:rPr>
+        <w:t>Mostrar</w:t>
+      </w:r>
+      <w:r>
+        <w:rPr>
+          <w:rFonts w:ascii="Times New Roman" w:eastAsia="Times New Roman" w:hAnsi="Times New Roman" w:cs="Times New Roman"/>
+          <w:color w:val="000000"/>
+          <w:sz w:val="24"/>
+          <w:szCs w:val="24"/>
+          <w:lang w:eastAsia="es-CO"/>
+        </w:rPr>
+        <w:t xml:space="preserve"> gráfico estadístico (Torta) referente a los estados de las rentas de la aplicación.</w:t>
+      </w:r>
+    </w:p>
+    <w:p>
+      <w:pPr>
+        <w:spacing w:line="360" w:lineRule="auto"/>
+        <w:jc w:val="both"/>
+        <w:rPr>
+          <w:rFonts w:ascii="Times New Roman" w:eastAsia="Times New Roman" w:hAnsi="Times New Roman" w:cs="Times New Roman"/>
+          <w:color w:val="000000"/>
+          <w:sz w:val="24"/>
+          <w:szCs w:val="24"/>
+          <w:lang w:eastAsia="es-CO"/>
+        </w:rPr>
+      </w:pPr>
+      <w:r>
+        <w:rPr>
+          <w:rFonts w:ascii="Times New Roman" w:eastAsia="Times New Roman" w:hAnsi="Times New Roman" w:cs="Times New Roman"/>
+          <w:b/>
+          <w:bCs/>
+          <w:color w:val="000000"/>
+          <w:sz w:val="24"/>
+          <w:szCs w:val="24"/>
+          <w:lang w:eastAsia="es-CO"/>
+        </w:rPr>
+        <w:t>R#2</w:t>
+      </w:r>
+      <w:r>
+        <w:rPr>
+          <w:rFonts w:ascii="Times New Roman" w:eastAsia="Times New Roman" w:hAnsi="Times New Roman" w:cs="Times New Roman"/>
+          <w:b/>
+          <w:bCs/>
+          <w:color w:val="000000"/>
+          <w:sz w:val="24"/>
+          <w:szCs w:val="24"/>
+          <w:lang w:eastAsia="es-CO"/>
+        </w:rPr>
+        <w:t>9</w:t>
+      </w:r>
+      <w:r>
+        <w:rPr>
+          <w:rFonts w:ascii="Times New Roman" w:eastAsia="Times New Roman" w:hAnsi="Times New Roman" w:cs="Times New Roman"/>
+          <w:b/>
+          <w:bCs/>
+          <w:color w:val="000000"/>
+          <w:sz w:val="24"/>
+          <w:szCs w:val="24"/>
+          <w:lang w:eastAsia="es-CO"/>
+        </w:rPr>
+        <w:t xml:space="preserve"> Mostrar</w:t>
+      </w:r>
+      <w:r>
+        <w:rPr>
+          <w:rFonts w:ascii="Times New Roman" w:eastAsia="Times New Roman" w:hAnsi="Times New Roman" w:cs="Times New Roman"/>
+          <w:color w:val="000000"/>
+          <w:sz w:val="24"/>
+          <w:szCs w:val="24"/>
+          <w:lang w:eastAsia="es-CO"/>
+        </w:rPr>
+        <w:t xml:space="preserve"> gráfico estadístico (</w:t>
+      </w:r>
+      <w:r>
+        <w:rPr>
+          <w:rFonts w:ascii="Times New Roman" w:eastAsia="Times New Roman" w:hAnsi="Times New Roman" w:cs="Times New Roman"/>
+          <w:color w:val="000000"/>
+          <w:sz w:val="24"/>
+          <w:szCs w:val="24"/>
+          <w:lang w:eastAsia="es-CO"/>
+        </w:rPr>
+        <w:t>Barras</w:t>
+      </w:r>
+      <w:r>
+        <w:rPr>
+          <w:rFonts w:ascii="Times New Roman" w:eastAsia="Times New Roman" w:hAnsi="Times New Roman" w:cs="Times New Roman"/>
+          <w:color w:val="000000"/>
+          <w:sz w:val="24"/>
+          <w:szCs w:val="24"/>
+          <w:lang w:eastAsia="es-CO"/>
+        </w:rPr>
+        <w:t>) referente a l</w:t>
+      </w:r>
+      <w:r>
+        <w:rPr>
+          <w:rFonts w:ascii="Times New Roman" w:eastAsia="Times New Roman" w:hAnsi="Times New Roman" w:cs="Times New Roman"/>
+          <w:color w:val="000000"/>
+          <w:sz w:val="24"/>
+          <w:szCs w:val="24"/>
+          <w:lang w:eastAsia="es-CO"/>
+        </w:rPr>
+        <w:t>a cantidad de objetos creados en la aplicación.</w:t>
+      </w:r>
+    </w:p>
+    <w:p>
+      <w:pPr>
+        <w:spacing w:line="360" w:lineRule="auto"/>
+        <w:jc w:val="both"/>
+        <w:rPr>
+          <w:rFonts w:ascii="Times New Roman" w:eastAsia="Times New Roman" w:hAnsi="Times New Roman" w:cs="Times New Roman"/>
+          <w:color w:val="000000"/>
+          <w:sz w:val="24"/>
+          <w:szCs w:val="24"/>
+          <w:lang w:eastAsia="es-CO"/>
+        </w:rPr>
+      </w:pPr>
+    </w:p>
+    <w:p>
+      <w:pPr>
+        <w:spacing w:line="360" w:lineRule="auto"/>
         <w:jc w:val="center"/>
         <w:rPr>
           <w:rFonts w:ascii="Times New Roman" w:eastAsia="Times New Roman" w:hAnsi="Times New Roman" w:cs="Times New Roman"/>
@@ -1788,11 +2118,12 @@
           <w:szCs w:val="24"/>
           <w:lang w:eastAsia="es-CO"/>
         </w:rPr>
-        <w:t>Requerimientos no funcionales (Parte 1)</w:t>
-      </w:r>
-    </w:p>
-    <w:p>
-      <w:pPr>
+        <w:t>Requerimientos no funcionales</w:t>
+      </w:r>
+    </w:p>
+    <w:p>
+      <w:pPr>
+        <w:spacing w:line="360" w:lineRule="auto"/>
         <w:rPr>
           <w:rFonts w:ascii="Times New Roman" w:eastAsia="Times New Roman" w:hAnsi="Times New Roman" w:cs="Times New Roman"/>
           <w:color w:val="000000"/>
@@ -1826,6 +2157,7 @@
     </w:p>
     <w:p>
       <w:pPr>
+        <w:spacing w:line="360" w:lineRule="auto"/>
         <w:rPr>
           <w:rFonts w:ascii="Times New Roman" w:eastAsia="Times New Roman" w:hAnsi="Times New Roman" w:cs="Times New Roman"/>
           <w:color w:val="000000"/>
@@ -1866,11 +2198,32 @@
           <w:szCs w:val="24"/>
           <w:lang w:eastAsia="es-CO"/>
         </w:rPr>
-        <w:t>los panales cada vez que se cierre una pestaña, si un panel se encuentra deshabilitado y la pestaña actual se cierra, el panel anterior debe volverse a habilitar</w:t>
-      </w:r>
-    </w:p>
-    <w:p>
-      <w:pPr>
+        <w:t>los pan</w:t>
+      </w:r>
+      <w:r>
+        <w:rPr>
+          <w:rFonts w:ascii="Times New Roman" w:eastAsia="Times New Roman" w:hAnsi="Times New Roman" w:cs="Times New Roman"/>
+          <w:color w:val="000000"/>
+          <w:sz w:val="24"/>
+          <w:szCs w:val="24"/>
+          <w:lang w:eastAsia="es-CO"/>
+        </w:rPr>
+        <w:t>e</w:t>
+      </w:r>
+      <w:r>
+        <w:rPr>
+          <w:rFonts w:ascii="Times New Roman" w:eastAsia="Times New Roman" w:hAnsi="Times New Roman" w:cs="Times New Roman"/>
+          <w:color w:val="000000"/>
+          <w:sz w:val="24"/>
+          <w:szCs w:val="24"/>
+          <w:lang w:eastAsia="es-CO"/>
+        </w:rPr>
+        <w:t>les cada vez que se cierre una pestaña, si un panel se encuentra deshabilitado y la pestaña actual se cierra, el panel anterior debe volverse a habilitar</w:t>
+      </w:r>
+    </w:p>
+    <w:p>
+      <w:pPr>
+        <w:spacing w:line="360" w:lineRule="auto"/>
         <w:rPr>
           <w:rFonts w:ascii="Times New Roman" w:eastAsia="Times New Roman" w:hAnsi="Times New Roman" w:cs="Times New Roman"/>
           <w:color w:val="000000"/>
@@ -1924,6 +2277,7 @@
     </w:p>
     <w:p>
       <w:pPr>
+        <w:spacing w:line="360" w:lineRule="auto"/>
         <w:rPr>
           <w:rFonts w:ascii="Times New Roman" w:eastAsia="Times New Roman" w:hAnsi="Times New Roman" w:cs="Times New Roman"/>
           <w:color w:val="000000"/>
@@ -1991,26 +2345,113 @@
     </w:p>
     <w:p>
       <w:pPr>
-        <w:rPr>
-          <w:rFonts w:ascii="Times New Roman" w:eastAsia="Times New Roman" w:hAnsi="Times New Roman" w:cs="Times New Roman"/>
-          <w:color w:val="000000"/>
-          <w:sz w:val="24"/>
-          <w:szCs w:val="24"/>
-          <w:lang w:eastAsia="es-CO"/>
-        </w:rPr>
-      </w:pPr>
-      <w:r>
-        <w:rPr>
-          <w:rFonts w:ascii="Times New Roman" w:eastAsia="Times New Roman" w:hAnsi="Times New Roman" w:cs="Times New Roman"/>
-          <w:b/>
-          <w:bCs/>
-          <w:color w:val="000000"/>
-          <w:sz w:val="24"/>
-          <w:szCs w:val="24"/>
-          <w:lang w:eastAsia="es-CO"/>
-        </w:rPr>
-        <w:t xml:space="preserve"> </w:t>
-      </w:r>
+        <w:spacing w:line="360" w:lineRule="auto"/>
+        <w:rPr>
+          <w:rFonts w:ascii="Times New Roman" w:eastAsia="Times New Roman" w:hAnsi="Times New Roman" w:cs="Times New Roman"/>
+          <w:color w:val="000000"/>
+          <w:sz w:val="24"/>
+          <w:szCs w:val="24"/>
+          <w:lang w:eastAsia="es-CO"/>
+        </w:rPr>
+      </w:pPr>
+      <w:r>
+        <w:rPr>
+          <w:rFonts w:ascii="Times New Roman" w:eastAsia="Times New Roman" w:hAnsi="Times New Roman" w:cs="Times New Roman"/>
+          <w:b/>
+          <w:bCs/>
+          <w:color w:val="000000"/>
+          <w:sz w:val="24"/>
+          <w:szCs w:val="24"/>
+          <w:lang w:eastAsia="es-CO"/>
+        </w:rPr>
+        <w:t xml:space="preserve"> R#</w:t>
+      </w:r>
+      <w:r>
+        <w:rPr>
+          <w:rFonts w:ascii="Times New Roman" w:eastAsia="Times New Roman" w:hAnsi="Times New Roman" w:cs="Times New Roman"/>
+          <w:b/>
+          <w:bCs/>
+          <w:color w:val="000000"/>
+          <w:sz w:val="24"/>
+          <w:szCs w:val="24"/>
+          <w:lang w:eastAsia="es-CO"/>
+        </w:rPr>
+        <w:t>5</w:t>
+      </w:r>
+      <w:r>
+        <w:rPr>
+          <w:rFonts w:ascii="Times New Roman" w:eastAsia="Times New Roman" w:hAnsi="Times New Roman" w:cs="Times New Roman"/>
+          <w:b/>
+          <w:bCs/>
+          <w:color w:val="000000"/>
+          <w:sz w:val="24"/>
+          <w:szCs w:val="24"/>
+          <w:lang w:eastAsia="es-CO"/>
+        </w:rPr>
+        <w:t xml:space="preserve"> Gestionar</w:t>
+      </w:r>
+      <w:r>
+        <w:rPr>
+          <w:rFonts w:ascii="Times New Roman" w:eastAsia="Times New Roman" w:hAnsi="Times New Roman" w:cs="Times New Roman"/>
+          <w:color w:val="000000"/>
+          <w:sz w:val="24"/>
+          <w:szCs w:val="24"/>
+          <w:lang w:eastAsia="es-CO"/>
+        </w:rPr>
+        <w:t xml:space="preserve"> un cliente, no se poda crear, actualizar un cliente con el mismo ID de otro cliente, si a la hora de crear o actualizar el cliente, el corre de esto no contiene el carácter “</w:t>
+      </w:r>
+      <w:r>
+        <w:rPr>
+          <w:rFonts w:ascii="Times New Roman" w:eastAsia="Times New Roman" w:hAnsi="Times New Roman" w:cs="Times New Roman"/>
+          <w:color w:val="000000"/>
+          <w:sz w:val="24"/>
+          <w:szCs w:val="24"/>
+          <w:lang w:eastAsia="es-CO"/>
+        </w:rPr>
+        <w:t>@</w:t>
+      </w:r>
+      <w:r>
+        <w:rPr>
+          <w:rFonts w:ascii="Times New Roman" w:eastAsia="Times New Roman" w:hAnsi="Times New Roman" w:cs="Times New Roman"/>
+          <w:color w:val="000000"/>
+          <w:sz w:val="24"/>
+          <w:szCs w:val="24"/>
+          <w:lang w:eastAsia="es-CO"/>
+        </w:rPr>
+        <w:t>” tampoco se podrá agregar</w:t>
+      </w:r>
+      <w:r>
+        <w:rPr>
+          <w:rFonts w:ascii="Times New Roman" w:eastAsia="Times New Roman" w:hAnsi="Times New Roman" w:cs="Times New Roman"/>
+          <w:color w:val="000000"/>
+          <w:sz w:val="24"/>
+          <w:szCs w:val="24"/>
+          <w:lang w:eastAsia="es-CO"/>
+        </w:rPr>
+        <w:t>. Si un cliente no ingresa una ciudad, el programa no dejará que este cliente sea agregado,</w:t>
+      </w:r>
+      <w:r>
+        <w:rPr>
+          <w:rFonts w:ascii="Times New Roman" w:eastAsia="Times New Roman" w:hAnsi="Times New Roman" w:cs="Times New Roman"/>
+          <w:color w:val="000000"/>
+          <w:sz w:val="24"/>
+          <w:szCs w:val="24"/>
+          <w:lang w:eastAsia="es-CO"/>
+        </w:rPr>
+        <w:t xml:space="preserve"> e igualmente no se podrá eliminar un cliente si esta cuenta con una referencia.</w:t>
+      </w:r>
+    </w:p>
+    <w:p>
+      <w:pPr>
+        <w:spacing w:line="360" w:lineRule="auto"/>
+        <w:rPr>
+          <w:rFonts w:ascii="Times New Roman" w:eastAsia="Times New Roman" w:hAnsi="Times New Roman" w:cs="Times New Roman"/>
+          <w:color w:val="000000"/>
+          <w:sz w:val="24"/>
+          <w:szCs w:val="24"/>
+          <w:lang w:eastAsia="es-CO"/>
+        </w:rPr>
+      </w:pPr>
       <w:r>
         <w:rPr>
           <w:rFonts w:ascii="Times New Roman" w:eastAsia="Times New Roman" w:hAnsi="Times New Roman" w:cs="Times New Roman"/>
@@ -2033,7 +2474,7 @@
           <w:szCs w:val="24"/>
           <w:lang w:eastAsia="es-CO"/>
         </w:rPr>
-        <w:t>5</w:t>
+        <w:t>6</w:t>
       </w:r>
       <w:r>
         <w:rPr>
@@ -2055,161 +2496,81 @@
           <w:szCs w:val="24"/>
           <w:lang w:eastAsia="es-CO"/>
         </w:rPr>
-        <w:t xml:space="preserve"> un</w:t>
-      </w:r>
-      <w:r>
-        <w:rPr>
-          <w:rFonts w:ascii="Times New Roman" w:eastAsia="Times New Roman" w:hAnsi="Times New Roman" w:cs="Times New Roman"/>
-          <w:color w:val="000000"/>
-          <w:sz w:val="24"/>
-          <w:szCs w:val="24"/>
-          <w:lang w:eastAsia="es-CO"/>
-        </w:rPr>
-        <w:t xml:space="preserve"> cliente</w:t>
-      </w:r>
-      <w:r>
-        <w:rPr>
-          <w:rFonts w:ascii="Times New Roman" w:eastAsia="Times New Roman" w:hAnsi="Times New Roman" w:cs="Times New Roman"/>
-          <w:color w:val="000000"/>
-          <w:sz w:val="24"/>
-          <w:szCs w:val="24"/>
-          <w:lang w:eastAsia="es-CO"/>
-        </w:rPr>
-        <w:t>, no se poda crear, actualizar un</w:t>
-      </w:r>
-      <w:r>
-        <w:rPr>
-          <w:rFonts w:ascii="Times New Roman" w:eastAsia="Times New Roman" w:hAnsi="Times New Roman" w:cs="Times New Roman"/>
-          <w:color w:val="000000"/>
-          <w:sz w:val="24"/>
-          <w:szCs w:val="24"/>
-          <w:lang w:eastAsia="es-CO"/>
-        </w:rPr>
-        <w:t xml:space="preserve"> cliente</w:t>
-      </w:r>
-      <w:r>
-        <w:rPr>
-          <w:rFonts w:ascii="Times New Roman" w:eastAsia="Times New Roman" w:hAnsi="Times New Roman" w:cs="Times New Roman"/>
-          <w:color w:val="000000"/>
-          <w:sz w:val="24"/>
-          <w:szCs w:val="24"/>
-          <w:lang w:eastAsia="es-CO"/>
-        </w:rPr>
-        <w:t xml:space="preserve"> con el mismo </w:t>
-      </w:r>
-      <w:r>
-        <w:rPr>
-          <w:rFonts w:ascii="Times New Roman" w:eastAsia="Times New Roman" w:hAnsi="Times New Roman" w:cs="Times New Roman"/>
-          <w:color w:val="000000"/>
-          <w:sz w:val="24"/>
-          <w:szCs w:val="24"/>
-          <w:lang w:eastAsia="es-CO"/>
-        </w:rPr>
-        <w:t xml:space="preserve">ID </w:t>
-      </w:r>
-      <w:r>
-        <w:rPr>
-          <w:rFonts w:ascii="Times New Roman" w:eastAsia="Times New Roman" w:hAnsi="Times New Roman" w:cs="Times New Roman"/>
-          <w:color w:val="000000"/>
-          <w:sz w:val="24"/>
-          <w:szCs w:val="24"/>
-          <w:lang w:eastAsia="es-CO"/>
-        </w:rPr>
-        <w:t>de otr</w:t>
-      </w:r>
-      <w:r>
-        <w:rPr>
-          <w:rFonts w:ascii="Times New Roman" w:eastAsia="Times New Roman" w:hAnsi="Times New Roman" w:cs="Times New Roman"/>
-          <w:color w:val="000000"/>
-          <w:sz w:val="24"/>
-          <w:szCs w:val="24"/>
-          <w:lang w:eastAsia="es-CO"/>
-        </w:rPr>
-        <w:t>o</w:t>
-      </w:r>
-      <w:r>
-        <w:rPr>
-          <w:rFonts w:ascii="Times New Roman" w:eastAsia="Times New Roman" w:hAnsi="Times New Roman" w:cs="Times New Roman"/>
-          <w:color w:val="000000"/>
-          <w:sz w:val="24"/>
-          <w:szCs w:val="24"/>
-          <w:lang w:eastAsia="es-CO"/>
-        </w:rPr>
-        <w:t xml:space="preserve"> </w:t>
-      </w:r>
-      <w:r>
-        <w:rPr>
-          <w:rFonts w:ascii="Times New Roman" w:eastAsia="Times New Roman" w:hAnsi="Times New Roman" w:cs="Times New Roman"/>
-          <w:color w:val="000000"/>
-          <w:sz w:val="24"/>
-          <w:szCs w:val="24"/>
-          <w:lang w:eastAsia="es-CO"/>
-        </w:rPr>
-        <w:t>cliente, si a la hora de crear o actualizar el cliente, el corre de esto no contiene el carácter “</w:t>
-      </w:r>
-      <w:r>
-        <w:rPr>
-          <w:rFonts w:ascii="Times New Roman" w:eastAsia="Times New Roman" w:hAnsi="Times New Roman" w:cs="Times New Roman"/>
-          <w:color w:val="000000"/>
-          <w:sz w:val="24"/>
-          <w:szCs w:val="24"/>
-          <w:lang w:eastAsia="es-CO"/>
-        </w:rPr>
-        <w:t>@</w:t>
-      </w:r>
-      <w:r>
-        <w:rPr>
-          <w:rFonts w:ascii="Times New Roman" w:eastAsia="Times New Roman" w:hAnsi="Times New Roman" w:cs="Times New Roman"/>
-          <w:color w:val="000000"/>
-          <w:sz w:val="24"/>
-          <w:szCs w:val="24"/>
-          <w:lang w:eastAsia="es-CO"/>
-        </w:rPr>
-        <w:t>” tampoco se podrá agregar</w:t>
-      </w:r>
-      <w:r>
-        <w:rPr>
-          <w:rFonts w:ascii="Times New Roman" w:eastAsia="Times New Roman" w:hAnsi="Times New Roman" w:cs="Times New Roman"/>
-          <w:color w:val="000000"/>
-          <w:sz w:val="24"/>
-          <w:szCs w:val="24"/>
-          <w:lang w:eastAsia="es-CO"/>
-        </w:rPr>
-        <w:t>. Si un cliente no ingresa una ciudad, el programa no dejará que este cliente sea agregado,</w:t>
-      </w:r>
-      <w:r>
-        <w:rPr>
-          <w:rFonts w:ascii="Times New Roman" w:eastAsia="Times New Roman" w:hAnsi="Times New Roman" w:cs="Times New Roman"/>
-          <w:color w:val="000000"/>
-          <w:sz w:val="24"/>
-          <w:szCs w:val="24"/>
-          <w:lang w:eastAsia="es-CO"/>
-        </w:rPr>
-        <w:t xml:space="preserve"> e igualmente no se podrá eliminar un</w:t>
-      </w:r>
-      <w:r>
-        <w:rPr>
-          <w:rFonts w:ascii="Times New Roman" w:eastAsia="Times New Roman" w:hAnsi="Times New Roman" w:cs="Times New Roman"/>
-          <w:color w:val="000000"/>
-          <w:sz w:val="24"/>
-          <w:szCs w:val="24"/>
-          <w:lang w:eastAsia="es-CO"/>
-        </w:rPr>
-        <w:t xml:space="preserve"> cliente</w:t>
-      </w:r>
-      <w:r>
-        <w:rPr>
-          <w:rFonts w:ascii="Times New Roman" w:eastAsia="Times New Roman" w:hAnsi="Times New Roman" w:cs="Times New Roman"/>
-          <w:color w:val="000000"/>
-          <w:sz w:val="24"/>
-          <w:szCs w:val="24"/>
-          <w:lang w:eastAsia="es-CO"/>
-        </w:rPr>
-        <w:t xml:space="preserve"> si esta cuenta con una referencia.</w:t>
-      </w:r>
-    </w:p>
-    <w:p>
-      <w:pPr>
+        <w:t xml:space="preserve"> una marca, no se podrá crear, actualizar una marca con el mismo nombre de otra marca, e igualmente no se podrá eliminar una marca si esta cuenta con una referencia.</w:t>
+      </w:r>
+    </w:p>
+    <w:p>
+      <w:pPr>
+        <w:spacing w:line="360" w:lineRule="auto"/>
+        <w:rPr>
+          <w:rFonts w:ascii="Times New Roman" w:eastAsia="Times New Roman" w:hAnsi="Times New Roman" w:cs="Times New Roman"/>
+          <w:color w:val="000000"/>
+          <w:sz w:val="24"/>
+          <w:szCs w:val="24"/>
+          <w:lang w:eastAsia="es-CO"/>
+        </w:rPr>
+      </w:pPr>
+      <w:r>
+        <w:rPr>
+          <w:rFonts w:ascii="Times New Roman" w:eastAsia="Times New Roman" w:hAnsi="Times New Roman" w:cs="Times New Roman"/>
+          <w:b/>
+          <w:bCs/>
+          <w:color w:val="000000"/>
+          <w:sz w:val="24"/>
+          <w:szCs w:val="24"/>
+          <w:lang w:eastAsia="es-CO"/>
+        </w:rPr>
+        <w:lastRenderedPageBreak/>
+        <w:t>R#7 Gestionar</w:t>
+      </w:r>
+      <w:r>
+        <w:rPr>
+          <w:rFonts w:ascii="Times New Roman" w:eastAsia="Times New Roman" w:hAnsi="Times New Roman" w:cs="Times New Roman"/>
+          <w:color w:val="000000"/>
+          <w:sz w:val="24"/>
+          <w:szCs w:val="24"/>
+          <w:lang w:eastAsia="es-CO"/>
+        </w:rPr>
+        <w:t xml:space="preserve"> un tipo de vehículo, no se podrá crear, actualizar un tipo de vehículo con el mismo nombre de otra marca, e igualmente no se podrá eliminar un tipo de vehículo si este cuenta con una referencia.</w:t>
+      </w:r>
+    </w:p>
+    <w:p>
+      <w:pPr>
+        <w:spacing w:line="360" w:lineRule="auto"/>
+        <w:rPr>
+          <w:rFonts w:ascii="Times New Roman" w:eastAsia="Times New Roman" w:hAnsi="Times New Roman" w:cs="Times New Roman"/>
+          <w:color w:val="000000"/>
+          <w:sz w:val="24"/>
+          <w:szCs w:val="24"/>
+          <w:lang w:eastAsia="es-CO"/>
+        </w:rPr>
+      </w:pPr>
+      <w:r>
+        <w:rPr>
+          <w:rFonts w:ascii="Times New Roman" w:eastAsia="Times New Roman" w:hAnsi="Times New Roman" w:cs="Times New Roman"/>
+          <w:b/>
+          <w:bCs/>
+          <w:color w:val="000000"/>
+          <w:sz w:val="24"/>
+          <w:szCs w:val="24"/>
+          <w:lang w:eastAsia="es-CO"/>
+        </w:rPr>
+        <w:t>R#8 Gestionar</w:t>
+      </w:r>
+      <w:r>
+        <w:rPr>
+          <w:rFonts w:ascii="Times New Roman" w:eastAsia="Times New Roman" w:hAnsi="Times New Roman" w:cs="Times New Roman"/>
+          <w:color w:val="000000"/>
+          <w:sz w:val="24"/>
+          <w:szCs w:val="24"/>
+          <w:lang w:eastAsia="es-CO"/>
+        </w:rPr>
+        <w:t xml:space="preserve"> vehículo, la clase vehículo es la clase padre de la clase carro.</w:t>
+      </w:r>
+    </w:p>
+    <w:p>
+      <w:pPr>
+        <w:spacing w:line="360" w:lineRule="auto"/>
         <w:rPr>
           <w:rFonts w:ascii="Times New Roman" w:eastAsia="Times New Roman" w:hAnsi="Times New Roman" w:cs="Times New Roman"/>
           <w:color w:val="000000"/>
@@ -2240,7 +2601,7 @@
           <w:szCs w:val="24"/>
           <w:lang w:eastAsia="es-CO"/>
         </w:rPr>
-        <w:t>6</w:t>
+        <w:t>9</w:t>
       </w:r>
       <w:r>
         <w:rPr>
@@ -2262,101 +2623,32 @@
           <w:szCs w:val="24"/>
           <w:lang w:eastAsia="es-CO"/>
         </w:rPr>
-        <w:t xml:space="preserve"> una marca, </w:t>
-      </w:r>
-      <w:r>
-        <w:rPr>
-          <w:rFonts w:ascii="Times New Roman" w:eastAsia="Times New Roman" w:hAnsi="Times New Roman" w:cs="Times New Roman"/>
-          <w:color w:val="000000"/>
-          <w:sz w:val="24"/>
-          <w:szCs w:val="24"/>
-          <w:lang w:eastAsia="es-CO"/>
-        </w:rPr>
-        <w:t xml:space="preserve">no se </w:t>
-      </w:r>
-      <w:r>
-        <w:rPr>
-          <w:rFonts w:ascii="Times New Roman" w:eastAsia="Times New Roman" w:hAnsi="Times New Roman" w:cs="Times New Roman"/>
-          <w:color w:val="000000"/>
-          <w:sz w:val="24"/>
-          <w:szCs w:val="24"/>
-          <w:lang w:eastAsia="es-CO"/>
-        </w:rPr>
-        <w:t>podrá</w:t>
-      </w:r>
-      <w:r>
-        <w:rPr>
-          <w:rFonts w:ascii="Times New Roman" w:eastAsia="Times New Roman" w:hAnsi="Times New Roman" w:cs="Times New Roman"/>
-          <w:color w:val="000000"/>
-          <w:sz w:val="24"/>
-          <w:szCs w:val="24"/>
-          <w:lang w:eastAsia="es-CO"/>
-        </w:rPr>
-        <w:t xml:space="preserve"> crear, actualizar una </w:t>
-      </w:r>
-      <w:r>
-        <w:rPr>
-          <w:rFonts w:ascii="Times New Roman" w:eastAsia="Times New Roman" w:hAnsi="Times New Roman" w:cs="Times New Roman"/>
-          <w:color w:val="000000"/>
-          <w:sz w:val="24"/>
-          <w:szCs w:val="24"/>
-          <w:lang w:eastAsia="es-CO"/>
-        </w:rPr>
-        <w:t xml:space="preserve">marca </w:t>
-      </w:r>
-      <w:r>
-        <w:rPr>
-          <w:rFonts w:ascii="Times New Roman" w:eastAsia="Times New Roman" w:hAnsi="Times New Roman" w:cs="Times New Roman"/>
-          <w:color w:val="000000"/>
-          <w:sz w:val="24"/>
-          <w:szCs w:val="24"/>
-          <w:lang w:eastAsia="es-CO"/>
-        </w:rPr>
-        <w:t xml:space="preserve">con el mismo nombre de otra </w:t>
-      </w:r>
-      <w:r>
-        <w:rPr>
-          <w:rFonts w:ascii="Times New Roman" w:eastAsia="Times New Roman" w:hAnsi="Times New Roman" w:cs="Times New Roman"/>
-          <w:color w:val="000000"/>
-          <w:sz w:val="24"/>
-          <w:szCs w:val="24"/>
-          <w:lang w:eastAsia="es-CO"/>
-        </w:rPr>
-        <w:t>marca</w:t>
-      </w:r>
-      <w:r>
-        <w:rPr>
-          <w:rFonts w:ascii="Times New Roman" w:eastAsia="Times New Roman" w:hAnsi="Times New Roman" w:cs="Times New Roman"/>
-          <w:color w:val="000000"/>
-          <w:sz w:val="24"/>
-          <w:szCs w:val="24"/>
-          <w:lang w:eastAsia="es-CO"/>
-        </w:rPr>
-        <w:t xml:space="preserve">, e igualmente no se podrá eliminar una </w:t>
-      </w:r>
-      <w:r>
-        <w:rPr>
-          <w:rFonts w:ascii="Times New Roman" w:eastAsia="Times New Roman" w:hAnsi="Times New Roman" w:cs="Times New Roman"/>
-          <w:color w:val="000000"/>
-          <w:sz w:val="24"/>
-          <w:szCs w:val="24"/>
-          <w:lang w:eastAsia="es-CO"/>
-        </w:rPr>
-        <w:t>marca</w:t>
-      </w:r>
-      <w:r>
-        <w:rPr>
-          <w:rFonts w:ascii="Times New Roman" w:eastAsia="Times New Roman" w:hAnsi="Times New Roman" w:cs="Times New Roman"/>
-          <w:color w:val="000000"/>
-          <w:sz w:val="24"/>
-          <w:szCs w:val="24"/>
-          <w:lang w:eastAsia="es-CO"/>
-        </w:rPr>
-        <w:t xml:space="preserve"> si esta cuenta con una referencia.</w:t>
-      </w:r>
-    </w:p>
-    <w:p>
-      <w:pPr>
+        <w:t xml:space="preserve"> un carro, no se podrá crear, actualizar un carro con el mismo </w:t>
+      </w:r>
+      <w:r>
+        <w:rPr>
+          <w:rFonts w:ascii="Times New Roman" w:eastAsia="Times New Roman" w:hAnsi="Times New Roman" w:cs="Times New Roman"/>
+          <w:color w:val="000000"/>
+          <w:sz w:val="24"/>
+          <w:szCs w:val="24"/>
+          <w:lang w:eastAsia="es-CO"/>
+        </w:rPr>
+        <w:t>número</w:t>
+      </w:r>
+      <w:r>
+        <w:rPr>
+          <w:rFonts w:ascii="Times New Roman" w:eastAsia="Times New Roman" w:hAnsi="Times New Roman" w:cs="Times New Roman"/>
+          <w:color w:val="000000"/>
+          <w:sz w:val="24"/>
+          <w:szCs w:val="24"/>
+          <w:lang w:eastAsia="es-CO"/>
+        </w:rPr>
+        <w:t xml:space="preserve"> de placa, si un carro no tiene tipo de vehículo y marca tampoco podrá ser creado con éxito, un carro no podrá ser eliminado si cuenta con una referencia hacía otro objeto, e igualmente si el estado es en alquiler.</w:t>
+      </w:r>
+    </w:p>
+    <w:p>
+      <w:pPr>
+        <w:spacing w:line="360" w:lineRule="auto"/>
         <w:rPr>
           <w:rFonts w:ascii="Times New Roman" w:eastAsia="Times New Roman" w:hAnsi="Times New Roman" w:cs="Times New Roman"/>
           <w:color w:val="000000"/>
@@ -2387,7 +2679,7 @@
           <w:szCs w:val="24"/>
           <w:lang w:eastAsia="es-CO"/>
         </w:rPr>
-        <w:t>7</w:t>
+        <w:t>10</w:t>
       </w:r>
       <w:r>
         <w:rPr>
@@ -2409,233 +2701,6 @@
           <w:szCs w:val="24"/>
           <w:lang w:eastAsia="es-CO"/>
         </w:rPr>
-        <w:t xml:space="preserve"> un</w:t>
-      </w:r>
-      <w:r>
-        <w:rPr>
-          <w:rFonts w:ascii="Times New Roman" w:eastAsia="Times New Roman" w:hAnsi="Times New Roman" w:cs="Times New Roman"/>
-          <w:color w:val="000000"/>
-          <w:sz w:val="24"/>
-          <w:szCs w:val="24"/>
-          <w:lang w:eastAsia="es-CO"/>
-        </w:rPr>
-        <w:t xml:space="preserve"> tipo de vehículo,</w:t>
-      </w:r>
-      <w:r>
-        <w:rPr>
-          <w:rFonts w:ascii="Times New Roman" w:eastAsia="Times New Roman" w:hAnsi="Times New Roman" w:cs="Times New Roman"/>
-          <w:color w:val="000000"/>
-          <w:sz w:val="24"/>
-          <w:szCs w:val="24"/>
-          <w:lang w:eastAsia="es-CO"/>
-        </w:rPr>
-        <w:t xml:space="preserve"> no se podrá crear, actualizar </w:t>
-      </w:r>
-      <w:r>
-        <w:rPr>
-          <w:rFonts w:ascii="Times New Roman" w:eastAsia="Times New Roman" w:hAnsi="Times New Roman" w:cs="Times New Roman"/>
-          <w:color w:val="000000"/>
-          <w:sz w:val="24"/>
-          <w:szCs w:val="24"/>
-          <w:lang w:eastAsia="es-CO"/>
-        </w:rPr>
-        <w:t xml:space="preserve">un tipo de vehículo </w:t>
-      </w:r>
-      <w:r>
-        <w:rPr>
-          <w:rFonts w:ascii="Times New Roman" w:eastAsia="Times New Roman" w:hAnsi="Times New Roman" w:cs="Times New Roman"/>
-          <w:color w:val="000000"/>
-          <w:sz w:val="24"/>
-          <w:szCs w:val="24"/>
-          <w:lang w:eastAsia="es-CO"/>
-        </w:rPr>
-        <w:t>con el mismo nombre de otra marca, e igualmente no se podrá eliminar u</w:t>
-      </w:r>
-      <w:r>
-        <w:rPr>
-          <w:rFonts w:ascii="Times New Roman" w:eastAsia="Times New Roman" w:hAnsi="Times New Roman" w:cs="Times New Roman"/>
-          <w:color w:val="000000"/>
-          <w:sz w:val="24"/>
-          <w:szCs w:val="24"/>
-          <w:lang w:eastAsia="es-CO"/>
-        </w:rPr>
-        <w:t>n tipo de vehículo</w:t>
-      </w:r>
-      <w:r>
-        <w:rPr>
-          <w:rFonts w:ascii="Times New Roman" w:eastAsia="Times New Roman" w:hAnsi="Times New Roman" w:cs="Times New Roman"/>
-          <w:color w:val="000000"/>
-          <w:sz w:val="24"/>
-          <w:szCs w:val="24"/>
-          <w:lang w:eastAsia="es-CO"/>
-        </w:rPr>
-        <w:t xml:space="preserve"> si est</w:t>
-      </w:r>
-      <w:r>
-        <w:rPr>
-          <w:rFonts w:ascii="Times New Roman" w:eastAsia="Times New Roman" w:hAnsi="Times New Roman" w:cs="Times New Roman"/>
-          <w:color w:val="000000"/>
-          <w:sz w:val="24"/>
-          <w:szCs w:val="24"/>
-          <w:lang w:eastAsia="es-CO"/>
-        </w:rPr>
-        <w:t>e</w:t>
-      </w:r>
-      <w:r>
-        <w:rPr>
-          <w:rFonts w:ascii="Times New Roman" w:eastAsia="Times New Roman" w:hAnsi="Times New Roman" w:cs="Times New Roman"/>
-          <w:color w:val="000000"/>
-          <w:sz w:val="24"/>
-          <w:szCs w:val="24"/>
-          <w:lang w:eastAsia="es-CO"/>
-        </w:rPr>
-        <w:t xml:space="preserve"> cuenta con una referencia.</w:t>
-      </w:r>
-    </w:p>
-    <w:p>
-      <w:pPr>
-        <w:rPr>
-          <w:rFonts w:ascii="Times New Roman" w:eastAsia="Times New Roman" w:hAnsi="Times New Roman" w:cs="Times New Roman"/>
-          <w:color w:val="000000"/>
-          <w:sz w:val="24"/>
-          <w:szCs w:val="24"/>
-          <w:lang w:eastAsia="es-CO"/>
-        </w:rPr>
-      </w:pPr>
-      <w:r>
-        <w:rPr>
-          <w:rFonts w:ascii="Times New Roman" w:eastAsia="Times New Roman" w:hAnsi="Times New Roman" w:cs="Times New Roman"/>
-          <w:b/>
-          <w:bCs/>
-          <w:color w:val="000000"/>
-          <w:sz w:val="24"/>
-          <w:szCs w:val="24"/>
-          <w:lang w:eastAsia="es-CO"/>
-        </w:rPr>
-        <w:t>R#8 Gestionar</w:t>
-      </w:r>
-      <w:r>
-        <w:rPr>
-          <w:rFonts w:ascii="Times New Roman" w:eastAsia="Times New Roman" w:hAnsi="Times New Roman" w:cs="Times New Roman"/>
-          <w:color w:val="000000"/>
-          <w:sz w:val="24"/>
-          <w:szCs w:val="24"/>
-          <w:lang w:eastAsia="es-CO"/>
-        </w:rPr>
-        <w:t xml:space="preserve"> vehículo, la clase vehículo es la clase padre de la clase carro.</w:t>
-      </w:r>
-    </w:p>
-    <w:p>
-      <w:pPr>
-        <w:rPr>
-          <w:rFonts w:ascii="Times New Roman" w:eastAsia="Times New Roman" w:hAnsi="Times New Roman" w:cs="Times New Roman"/>
-          <w:color w:val="000000"/>
-          <w:sz w:val="24"/>
-          <w:szCs w:val="24"/>
-          <w:lang w:eastAsia="es-CO"/>
-        </w:rPr>
-      </w:pPr>
-      <w:r>
-        <w:rPr>
-          <w:rFonts w:ascii="Times New Roman" w:eastAsia="Times New Roman" w:hAnsi="Times New Roman" w:cs="Times New Roman"/>
-          <w:b/>
-          <w:bCs/>
-          <w:color w:val="000000"/>
-          <w:sz w:val="24"/>
-          <w:szCs w:val="24"/>
-          <w:lang w:eastAsia="es-CO"/>
-        </w:rPr>
-        <w:t>R#</w:t>
-      </w:r>
-      <w:r>
-        <w:rPr>
-          <w:rFonts w:ascii="Times New Roman" w:eastAsia="Times New Roman" w:hAnsi="Times New Roman" w:cs="Times New Roman"/>
-          <w:b/>
-          <w:bCs/>
-          <w:color w:val="000000"/>
-          <w:sz w:val="24"/>
-          <w:szCs w:val="24"/>
-          <w:lang w:eastAsia="es-CO"/>
-        </w:rPr>
-        <w:t>9</w:t>
-      </w:r>
-      <w:r>
-        <w:rPr>
-          <w:rFonts w:ascii="Times New Roman" w:eastAsia="Times New Roman" w:hAnsi="Times New Roman" w:cs="Times New Roman"/>
-          <w:b/>
-          <w:bCs/>
-          <w:color w:val="000000"/>
-          <w:sz w:val="24"/>
-          <w:szCs w:val="24"/>
-          <w:lang w:eastAsia="es-CO"/>
-        </w:rPr>
-        <w:t xml:space="preserve"> Gestionar</w:t>
-      </w:r>
-      <w:r>
-        <w:rPr>
-          <w:rFonts w:ascii="Times New Roman" w:eastAsia="Times New Roman" w:hAnsi="Times New Roman" w:cs="Times New Roman"/>
-          <w:color w:val="000000"/>
-          <w:sz w:val="24"/>
-          <w:szCs w:val="24"/>
-          <w:lang w:eastAsia="es-CO"/>
-        </w:rPr>
-        <w:t xml:space="preserve"> un carro, no se podrá crear, actualizar un carro con el mismo numero de placa, si un carro no tiene tipo de vehículo y marca tampoco podrá ser creado con éxito, un carro no podrá ser eliminado si cuenta con una referencia hacía otro objeto, e igualmente si el estado es en alquiler.</w:t>
-      </w:r>
-    </w:p>
-    <w:p>
-      <w:pPr>
-        <w:rPr>
-          <w:rFonts w:ascii="Times New Roman" w:eastAsia="Times New Roman" w:hAnsi="Times New Roman" w:cs="Times New Roman"/>
-          <w:color w:val="000000"/>
-          <w:sz w:val="24"/>
-          <w:szCs w:val="24"/>
-          <w:lang w:eastAsia="es-CO"/>
-        </w:rPr>
-      </w:pPr>
-      <w:r>
-        <w:rPr>
-          <w:rFonts w:ascii="Times New Roman" w:eastAsia="Times New Roman" w:hAnsi="Times New Roman" w:cs="Times New Roman"/>
-          <w:b/>
-          <w:bCs/>
-          <w:color w:val="000000"/>
-          <w:sz w:val="24"/>
-          <w:szCs w:val="24"/>
-          <w:lang w:eastAsia="es-CO"/>
-        </w:rPr>
-        <w:t>R#</w:t>
-      </w:r>
-      <w:r>
-        <w:rPr>
-          <w:rFonts w:ascii="Times New Roman" w:eastAsia="Times New Roman" w:hAnsi="Times New Roman" w:cs="Times New Roman"/>
-          <w:b/>
-          <w:bCs/>
-          <w:color w:val="000000"/>
-          <w:sz w:val="24"/>
-          <w:szCs w:val="24"/>
-          <w:lang w:eastAsia="es-CO"/>
-        </w:rPr>
-        <w:t>10</w:t>
-      </w:r>
-      <w:r>
-        <w:rPr>
-          <w:rFonts w:ascii="Times New Roman" w:eastAsia="Times New Roman" w:hAnsi="Times New Roman" w:cs="Times New Roman"/>
-          <w:b/>
-          <w:bCs/>
-          <w:color w:val="000000"/>
-          <w:sz w:val="24"/>
-          <w:szCs w:val="24"/>
-          <w:lang w:eastAsia="es-CO"/>
-        </w:rPr>
-        <w:t xml:space="preserve"> Gestionar</w:t>
-      </w:r>
-      <w:r>
-        <w:rPr>
-          <w:rFonts w:ascii="Times New Roman" w:eastAsia="Times New Roman" w:hAnsi="Times New Roman" w:cs="Times New Roman"/>
-          <w:color w:val="000000"/>
-          <w:sz w:val="24"/>
-          <w:szCs w:val="24"/>
-          <w:lang w:eastAsia="es-CO"/>
-        </w:rPr>
         <w:t xml:space="preserve"> un alquiler, no se podrá crear un alquiler sí este no cuenta con un cliente y un vehículo, si un alquiler no es devuelto a tiempo se </w:t>
       </w:r>
       <w:r>
@@ -2661,6 +2726,7 @@
     </w:p>
     <w:p>
       <w:pPr>
+        <w:spacing w:line="360" w:lineRule="auto"/>
         <w:rPr>
           <w:rFonts w:ascii="Times New Roman" w:eastAsia="Times New Roman" w:hAnsi="Times New Roman" w:cs="Times New Roman"/>
           <w:color w:val="000000"/>
@@ -2694,25 +2760,25 @@
     </w:p>
     <w:p>
       <w:pPr>
-        <w:rPr>
-          <w:rFonts w:ascii="Times New Roman" w:eastAsia="Times New Roman" w:hAnsi="Times New Roman" w:cs="Times New Roman"/>
-          <w:color w:val="000000"/>
-          <w:sz w:val="24"/>
-          <w:szCs w:val="24"/>
-          <w:lang w:eastAsia="es-CO"/>
-        </w:rPr>
-      </w:pPr>
-      <w:r>
-        <w:rPr>
-          <w:rFonts w:ascii="Times New Roman" w:eastAsia="Times New Roman" w:hAnsi="Times New Roman" w:cs="Times New Roman"/>
-          <w:b/>
-          <w:bCs/>
-          <w:color w:val="000000"/>
-          <w:sz w:val="24"/>
-          <w:szCs w:val="24"/>
-          <w:lang w:eastAsia="es-CO"/>
-        </w:rPr>
-        <w:lastRenderedPageBreak/>
+        <w:spacing w:line="360" w:lineRule="auto"/>
+        <w:rPr>
+          <w:rFonts w:ascii="Times New Roman" w:eastAsia="Times New Roman" w:hAnsi="Times New Roman" w:cs="Times New Roman"/>
+          <w:color w:val="000000"/>
+          <w:sz w:val="24"/>
+          <w:szCs w:val="24"/>
+          <w:lang w:eastAsia="es-CO"/>
+        </w:rPr>
+      </w:pPr>
+      <w:r>
+        <w:rPr>
+          <w:rFonts w:ascii="Times New Roman" w:eastAsia="Times New Roman" w:hAnsi="Times New Roman" w:cs="Times New Roman"/>
+          <w:b/>
+          <w:bCs/>
+          <w:color w:val="000000"/>
+          <w:sz w:val="24"/>
+          <w:szCs w:val="24"/>
+          <w:lang w:eastAsia="es-CO"/>
+        </w:rPr>
         <w:t xml:space="preserve">R#12 Mostrar </w:t>
       </w:r>
       <w:r>
@@ -2728,6 +2794,7 @@
     </w:p>
     <w:p>
       <w:pPr>
+        <w:spacing w:line="360" w:lineRule="auto"/>
         <w:rPr>
           <w:rFonts w:ascii="Times New Roman" w:eastAsia="Times New Roman" w:hAnsi="Times New Roman" w:cs="Times New Roman"/>
           <w:color w:val="000000"/>
@@ -2761,6 +2828,7 @@
     </w:p>
     <w:p>
       <w:pPr>
+        <w:spacing w:line="360" w:lineRule="auto"/>
         <w:rPr>
           <w:rFonts w:ascii="Times New Roman" w:eastAsia="Times New Roman" w:hAnsi="Times New Roman" w:cs="Times New Roman"/>
           <w:color w:val="000000"/>
@@ -2794,638 +2862,19 @@
     </w:p>
     <w:p>
       <w:pPr>
-        <w:jc w:val="center"/>
-        <w:rPr>
-          <w:rFonts w:ascii="Times New Roman" w:eastAsia="Times New Roman" w:hAnsi="Times New Roman" w:cs="Times New Roman"/>
-          <w:b/>
-          <w:bCs/>
-          <w:color w:val="000000"/>
-          <w:sz w:val="24"/>
-          <w:szCs w:val="24"/>
-          <w:lang w:eastAsia="es-CO"/>
-        </w:rPr>
-      </w:pPr>
-      <w:r>
-        <w:rPr>
-          <w:rFonts w:ascii="Times New Roman" w:eastAsia="Times New Roman" w:hAnsi="Times New Roman" w:cs="Times New Roman"/>
-          <w:b/>
-          <w:bCs/>
-          <w:color w:val="000000"/>
-          <w:sz w:val="24"/>
-          <w:szCs w:val="24"/>
-          <w:lang w:eastAsia="es-CO"/>
-        </w:rPr>
-        <w:t>Cambios referente a la primera versión de RQ</w:t>
-      </w:r>
-    </w:p>
-    <w:p>
-      <w:pPr>
-        <w:pStyle w:val="Prrafodelista"/>
-        <w:numPr>
-          <w:ilvl w:val="0"/>
-          <w:numId w:val="6"/>
-        </w:numPr>
-        <w:rPr>
-          <w:rFonts w:ascii="Times New Roman" w:eastAsia="Times New Roman" w:hAnsi="Times New Roman" w:cs="Times New Roman"/>
-          <w:b/>
-          <w:bCs/>
-          <w:color w:val="000000"/>
-          <w:sz w:val="24"/>
-          <w:szCs w:val="24"/>
-          <w:lang w:eastAsia="es-CO"/>
-        </w:rPr>
-      </w:pPr>
-      <w:r>
-        <w:rPr>
-          <w:rFonts w:ascii="Times New Roman" w:eastAsia="Times New Roman" w:hAnsi="Times New Roman" w:cs="Times New Roman"/>
-          <w:color w:val="000000"/>
-          <w:sz w:val="24"/>
-          <w:szCs w:val="24"/>
-          <w:lang w:eastAsia="es-CO"/>
-        </w:rPr>
-        <w:t>Se añadieron requerimientos no funcionales</w:t>
-      </w:r>
-    </w:p>
-    <w:p>
-      <w:pPr>
-        <w:pStyle w:val="Prrafodelista"/>
-        <w:numPr>
-          <w:ilvl w:val="0"/>
-          <w:numId w:val="6"/>
-        </w:numPr>
-        <w:rPr>
-          <w:rFonts w:ascii="Times New Roman" w:eastAsia="Times New Roman" w:hAnsi="Times New Roman" w:cs="Times New Roman"/>
-          <w:b/>
-          <w:bCs/>
-          <w:color w:val="000000"/>
-          <w:sz w:val="24"/>
-          <w:szCs w:val="24"/>
-          <w:lang w:eastAsia="es-CO"/>
-        </w:rPr>
-      </w:pPr>
-      <w:r>
-        <w:rPr>
-          <w:rFonts w:ascii="Times New Roman" w:eastAsia="Times New Roman" w:hAnsi="Times New Roman" w:cs="Times New Roman"/>
-          <w:color w:val="000000"/>
-          <w:sz w:val="24"/>
-          <w:szCs w:val="24"/>
-          <w:lang w:eastAsia="es-CO"/>
-        </w:rPr>
-        <w:t>Se añadió el requerimiento funcional numero 2</w:t>
-      </w:r>
-    </w:p>
-    <w:p>
-      <w:pPr>
-        <w:pStyle w:val="Prrafodelista"/>
-        <w:numPr>
-          <w:ilvl w:val="0"/>
-          <w:numId w:val="6"/>
-        </w:numPr>
-        <w:rPr>
-          <w:rFonts w:ascii="Times New Roman" w:eastAsia="Times New Roman" w:hAnsi="Times New Roman" w:cs="Times New Roman"/>
-          <w:b/>
-          <w:bCs/>
-          <w:color w:val="000000"/>
-          <w:sz w:val="24"/>
-          <w:szCs w:val="24"/>
-          <w:lang w:eastAsia="es-CO"/>
-        </w:rPr>
-      </w:pPr>
-      <w:r>
-        <w:rPr>
-          <w:rFonts w:ascii="Times New Roman" w:eastAsia="Times New Roman" w:hAnsi="Times New Roman" w:cs="Times New Roman"/>
-          <w:color w:val="000000"/>
-          <w:sz w:val="24"/>
-          <w:szCs w:val="24"/>
-          <w:lang w:eastAsia="es-CO"/>
-        </w:rPr>
-        <w:t>Se añadió el requerimiento funcional numero 2</w:t>
-      </w:r>
-      <w:r>
-        <w:rPr>
-          <w:rFonts w:ascii="Times New Roman" w:eastAsia="Times New Roman" w:hAnsi="Times New Roman" w:cs="Times New Roman"/>
-          <w:color w:val="000000"/>
-          <w:sz w:val="24"/>
-          <w:szCs w:val="24"/>
-          <w:lang w:eastAsia="es-CO"/>
-        </w:rPr>
-        <w:t>7</w:t>
-      </w:r>
-    </w:p>
-    <w:p>
-      <w:pPr>
-        <w:jc w:val="center"/>
-        <w:rPr>
-          <w:rFonts w:ascii="Times New Roman" w:eastAsia="Times New Roman" w:hAnsi="Times New Roman" w:cs="Times New Roman"/>
-          <w:b/>
-          <w:bCs/>
-          <w:color w:val="000000"/>
-          <w:sz w:val="24"/>
-          <w:szCs w:val="24"/>
-          <w:lang w:eastAsia="es-CO"/>
-        </w:rPr>
-      </w:pPr>
-      <w:r>
-        <w:rPr>
-          <w:rFonts w:ascii="Times New Roman" w:eastAsia="Times New Roman" w:hAnsi="Times New Roman" w:cs="Times New Roman"/>
-          <w:b/>
-          <w:bCs/>
-          <w:color w:val="000000"/>
-          <w:sz w:val="24"/>
-          <w:szCs w:val="24"/>
-          <w:lang w:eastAsia="es-CO"/>
-        </w:rPr>
-        <w:t>Requerimientos los cuales ya han sido aplicados</w:t>
-      </w:r>
-    </w:p>
-    <w:p>
-      <w:pPr>
-        <w:rPr>
-          <w:rFonts w:ascii="Times New Roman" w:eastAsia="Times New Roman" w:hAnsi="Times New Roman" w:cs="Times New Roman"/>
-          <w:color w:val="000000"/>
-          <w:sz w:val="24"/>
-          <w:szCs w:val="24"/>
-          <w:lang w:eastAsia="es-CO"/>
-        </w:rPr>
-      </w:pPr>
-      <w:r>
-        <w:rPr>
-          <w:rFonts w:ascii="Times New Roman" w:eastAsia="Times New Roman" w:hAnsi="Times New Roman" w:cs="Times New Roman"/>
-          <w:color w:val="000000"/>
-          <w:sz w:val="24"/>
-          <w:szCs w:val="24"/>
-          <w:lang w:eastAsia="es-CO"/>
-        </w:rPr>
-        <w:t>Navegación entre pantallas totalmente funcional, la Key para crear un empleado por el momento es igual a = “</w:t>
-      </w:r>
-      <w:r>
-        <w:rPr>
-          <w:rFonts w:ascii="Times New Roman" w:eastAsia="Times New Roman" w:hAnsi="Times New Roman" w:cs="Times New Roman"/>
-          <w:b/>
-          <w:bCs/>
-          <w:color w:val="000000"/>
-          <w:sz w:val="24"/>
-          <w:szCs w:val="24"/>
-          <w:lang w:eastAsia="es-CO"/>
-        </w:rPr>
-        <w:t>x</w:t>
-      </w:r>
-      <w:r>
-        <w:rPr>
-          <w:rFonts w:ascii="Times New Roman" w:eastAsia="Times New Roman" w:hAnsi="Times New Roman" w:cs="Times New Roman"/>
-          <w:color w:val="000000"/>
-          <w:sz w:val="24"/>
-          <w:szCs w:val="24"/>
-          <w:lang w:eastAsia="es-CO"/>
-        </w:rPr>
-        <w:t>”</w:t>
-      </w:r>
-      <w:r>
-        <w:rPr>
-          <w:rFonts w:ascii="Times New Roman" w:eastAsia="Times New Roman" w:hAnsi="Times New Roman" w:cs="Times New Roman"/>
-          <w:color w:val="000000"/>
-          <w:sz w:val="24"/>
-          <w:szCs w:val="24"/>
-          <w:lang w:eastAsia="es-CO"/>
-        </w:rPr>
-        <w:t xml:space="preserve"> (Se pide en la pantalla de registrarse).</w:t>
-      </w:r>
-    </w:p>
-    <w:p>
-      <w:pPr>
-        <w:pStyle w:val="Prrafodelista"/>
-        <w:numPr>
-          <w:ilvl w:val="0"/>
-          <w:numId w:val="7"/>
-        </w:numPr>
-        <w:rPr>
-          <w:rFonts w:ascii="Times New Roman" w:eastAsia="Times New Roman" w:hAnsi="Times New Roman" w:cs="Times New Roman"/>
-          <w:b/>
-          <w:bCs/>
-          <w:color w:val="000000"/>
-          <w:sz w:val="24"/>
-          <w:szCs w:val="24"/>
-          <w:lang w:eastAsia="es-CO"/>
-        </w:rPr>
-      </w:pPr>
-      <w:r>
-        <w:rPr>
-          <w:rFonts w:ascii="Times New Roman" w:eastAsia="Times New Roman" w:hAnsi="Times New Roman" w:cs="Times New Roman"/>
-          <w:color w:val="000000"/>
-          <w:sz w:val="24"/>
-          <w:szCs w:val="24"/>
-          <w:lang w:eastAsia="es-CO"/>
-        </w:rPr>
-        <w:t>Aplicado requerimiento funcional numero 1</w:t>
-      </w:r>
-    </w:p>
-    <w:p>
-      <w:pPr>
-        <w:pStyle w:val="Prrafodelista"/>
-        <w:numPr>
-          <w:ilvl w:val="0"/>
-          <w:numId w:val="7"/>
-        </w:numPr>
-        <w:rPr>
-          <w:rFonts w:ascii="Times New Roman" w:eastAsia="Times New Roman" w:hAnsi="Times New Roman" w:cs="Times New Roman"/>
-          <w:b/>
-          <w:bCs/>
-          <w:color w:val="000000"/>
-          <w:sz w:val="24"/>
-          <w:szCs w:val="24"/>
-          <w:lang w:eastAsia="es-CO"/>
-        </w:rPr>
-      </w:pPr>
-      <w:r>
-        <w:rPr>
-          <w:rFonts w:ascii="Times New Roman" w:eastAsia="Times New Roman" w:hAnsi="Times New Roman" w:cs="Times New Roman"/>
-          <w:color w:val="000000"/>
-          <w:sz w:val="24"/>
-          <w:szCs w:val="24"/>
-          <w:lang w:eastAsia="es-CO"/>
-        </w:rPr>
-        <w:t>Aplicado requerimiento funcional numero</w:t>
-      </w:r>
-      <w:r>
-        <w:rPr>
-          <w:rFonts w:ascii="Times New Roman" w:eastAsia="Times New Roman" w:hAnsi="Times New Roman" w:cs="Times New Roman"/>
-          <w:color w:val="000000"/>
-          <w:sz w:val="24"/>
-          <w:szCs w:val="24"/>
-          <w:lang w:eastAsia="es-CO"/>
-        </w:rPr>
-        <w:t xml:space="preserve"> 2</w:t>
-      </w:r>
-    </w:p>
-    <w:p>
-      <w:pPr>
-        <w:pStyle w:val="Prrafodelista"/>
-        <w:numPr>
-          <w:ilvl w:val="0"/>
-          <w:numId w:val="7"/>
-        </w:numPr>
-        <w:rPr>
-          <w:rFonts w:ascii="Times New Roman" w:eastAsia="Times New Roman" w:hAnsi="Times New Roman" w:cs="Times New Roman"/>
-          <w:b/>
-          <w:bCs/>
-          <w:color w:val="000000"/>
-          <w:sz w:val="24"/>
-          <w:szCs w:val="24"/>
-          <w:lang w:eastAsia="es-CO"/>
-        </w:rPr>
-      </w:pPr>
-      <w:r>
-        <w:rPr>
-          <w:rFonts w:ascii="Times New Roman" w:eastAsia="Times New Roman" w:hAnsi="Times New Roman" w:cs="Times New Roman"/>
-          <w:color w:val="000000"/>
-          <w:sz w:val="24"/>
-          <w:szCs w:val="24"/>
-          <w:lang w:eastAsia="es-CO"/>
-        </w:rPr>
-        <w:t>Aplicado requerimiento funcional numero</w:t>
-      </w:r>
-      <w:r>
-        <w:rPr>
-          <w:rFonts w:ascii="Times New Roman" w:eastAsia="Times New Roman" w:hAnsi="Times New Roman" w:cs="Times New Roman"/>
-          <w:color w:val="000000"/>
-          <w:sz w:val="24"/>
-          <w:szCs w:val="24"/>
-          <w:lang w:eastAsia="es-CO"/>
-        </w:rPr>
-        <w:t xml:space="preserve"> 3</w:t>
-      </w:r>
-    </w:p>
-    <w:p>
-      <w:pPr>
-        <w:pStyle w:val="Prrafodelista"/>
-        <w:numPr>
-          <w:ilvl w:val="0"/>
-          <w:numId w:val="7"/>
-        </w:numPr>
-        <w:rPr>
-          <w:rFonts w:ascii="Times New Roman" w:eastAsia="Times New Roman" w:hAnsi="Times New Roman" w:cs="Times New Roman"/>
-          <w:b/>
-          <w:bCs/>
-          <w:color w:val="000000"/>
-          <w:sz w:val="24"/>
-          <w:szCs w:val="24"/>
-          <w:lang w:eastAsia="es-CO"/>
-        </w:rPr>
-      </w:pPr>
-      <w:r>
-        <w:rPr>
-          <w:rFonts w:ascii="Times New Roman" w:eastAsia="Times New Roman" w:hAnsi="Times New Roman" w:cs="Times New Roman"/>
-          <w:color w:val="000000"/>
-          <w:sz w:val="24"/>
-          <w:szCs w:val="24"/>
-          <w:lang w:eastAsia="es-CO"/>
-        </w:rPr>
-        <w:t>Aplicado requerimiento funcional numero</w:t>
-      </w:r>
-      <w:r>
-        <w:rPr>
-          <w:rFonts w:ascii="Times New Roman" w:eastAsia="Times New Roman" w:hAnsi="Times New Roman" w:cs="Times New Roman"/>
-          <w:color w:val="000000"/>
-          <w:sz w:val="24"/>
-          <w:szCs w:val="24"/>
-          <w:lang w:eastAsia="es-CO"/>
-        </w:rPr>
-        <w:t xml:space="preserve"> 4</w:t>
-      </w:r>
-    </w:p>
-    <w:p>
-      <w:pPr>
-        <w:pStyle w:val="Prrafodelista"/>
-        <w:numPr>
-          <w:ilvl w:val="0"/>
-          <w:numId w:val="7"/>
-        </w:numPr>
-        <w:rPr>
-          <w:rFonts w:ascii="Times New Roman" w:eastAsia="Times New Roman" w:hAnsi="Times New Roman" w:cs="Times New Roman"/>
-          <w:b/>
-          <w:bCs/>
-          <w:color w:val="000000"/>
-          <w:sz w:val="24"/>
-          <w:szCs w:val="24"/>
-          <w:lang w:eastAsia="es-CO"/>
-        </w:rPr>
-      </w:pPr>
-      <w:r>
-        <w:rPr>
-          <w:rFonts w:ascii="Times New Roman" w:eastAsia="Times New Roman" w:hAnsi="Times New Roman" w:cs="Times New Roman"/>
-          <w:color w:val="000000"/>
-          <w:sz w:val="24"/>
-          <w:szCs w:val="24"/>
-          <w:lang w:eastAsia="es-CO"/>
-        </w:rPr>
-        <w:t>Aplicado requerimiento funcional numero</w:t>
-      </w:r>
-      <w:r>
-        <w:rPr>
-          <w:rFonts w:ascii="Times New Roman" w:eastAsia="Times New Roman" w:hAnsi="Times New Roman" w:cs="Times New Roman"/>
-          <w:color w:val="000000"/>
-          <w:sz w:val="24"/>
-          <w:szCs w:val="24"/>
-          <w:lang w:eastAsia="es-CO"/>
-        </w:rPr>
-        <w:t xml:space="preserve"> 12</w:t>
-      </w:r>
-    </w:p>
-    <w:p>
-      <w:pPr>
-        <w:pStyle w:val="Prrafodelista"/>
-        <w:numPr>
-          <w:ilvl w:val="0"/>
-          <w:numId w:val="7"/>
-        </w:numPr>
-        <w:rPr>
-          <w:rFonts w:ascii="Times New Roman" w:eastAsia="Times New Roman" w:hAnsi="Times New Roman" w:cs="Times New Roman"/>
-          <w:b/>
-          <w:bCs/>
-          <w:color w:val="000000"/>
-          <w:sz w:val="24"/>
-          <w:szCs w:val="24"/>
-          <w:lang w:eastAsia="es-CO"/>
-        </w:rPr>
-      </w:pPr>
-      <w:r>
-        <w:rPr>
-          <w:rFonts w:ascii="Times New Roman" w:eastAsia="Times New Roman" w:hAnsi="Times New Roman" w:cs="Times New Roman"/>
-          <w:color w:val="000000"/>
-          <w:sz w:val="24"/>
-          <w:szCs w:val="24"/>
-          <w:lang w:eastAsia="es-CO"/>
-        </w:rPr>
-        <w:t xml:space="preserve">Aplicado requerimiento </w:t>
-      </w:r>
-      <w:r>
-        <w:rPr>
-          <w:rFonts w:ascii="Times New Roman" w:eastAsia="Times New Roman" w:hAnsi="Times New Roman" w:cs="Times New Roman"/>
-          <w:color w:val="000000"/>
-          <w:sz w:val="24"/>
-          <w:szCs w:val="24"/>
-          <w:lang w:eastAsia="es-CO"/>
-        </w:rPr>
-        <w:t xml:space="preserve">no </w:t>
-      </w:r>
-      <w:r>
-        <w:rPr>
-          <w:rFonts w:ascii="Times New Roman" w:eastAsia="Times New Roman" w:hAnsi="Times New Roman" w:cs="Times New Roman"/>
-          <w:color w:val="000000"/>
-          <w:sz w:val="24"/>
-          <w:szCs w:val="24"/>
-          <w:lang w:eastAsia="es-CO"/>
-        </w:rPr>
-        <w:t>funcional numero</w:t>
-      </w:r>
-      <w:r>
-        <w:rPr>
-          <w:rFonts w:ascii="Times New Roman" w:eastAsia="Times New Roman" w:hAnsi="Times New Roman" w:cs="Times New Roman"/>
-          <w:color w:val="000000"/>
-          <w:sz w:val="24"/>
-          <w:szCs w:val="24"/>
-          <w:lang w:eastAsia="es-CO"/>
-        </w:rPr>
-        <w:t xml:space="preserve"> 1</w:t>
-      </w:r>
-    </w:p>
-    <w:p>
-      <w:pPr>
-        <w:pStyle w:val="Prrafodelista"/>
-        <w:numPr>
-          <w:ilvl w:val="0"/>
-          <w:numId w:val="7"/>
-        </w:numPr>
-        <w:rPr>
-          <w:rFonts w:ascii="Times New Roman" w:eastAsia="Times New Roman" w:hAnsi="Times New Roman" w:cs="Times New Roman"/>
-          <w:b/>
-          <w:bCs/>
-          <w:color w:val="000000"/>
-          <w:sz w:val="24"/>
-          <w:szCs w:val="24"/>
-          <w:lang w:eastAsia="es-CO"/>
-        </w:rPr>
-      </w:pPr>
-      <w:r>
-        <w:rPr>
-          <w:rFonts w:ascii="Times New Roman" w:eastAsia="Times New Roman" w:hAnsi="Times New Roman" w:cs="Times New Roman"/>
-          <w:color w:val="000000"/>
-          <w:sz w:val="24"/>
-          <w:szCs w:val="24"/>
-          <w:lang w:eastAsia="es-CO"/>
-        </w:rPr>
-        <w:t>Aplicado requerimiento no funcional numero</w:t>
-      </w:r>
-      <w:r>
-        <w:rPr>
-          <w:rFonts w:ascii="Times New Roman" w:eastAsia="Times New Roman" w:hAnsi="Times New Roman" w:cs="Times New Roman"/>
-          <w:color w:val="000000"/>
-          <w:sz w:val="24"/>
-          <w:szCs w:val="24"/>
-          <w:lang w:eastAsia="es-CO"/>
-        </w:rPr>
-        <w:t xml:space="preserve"> 2</w:t>
-      </w:r>
-    </w:p>
-    <w:p>
-      <w:pPr>
-        <w:pStyle w:val="Prrafodelista"/>
-        <w:numPr>
-          <w:ilvl w:val="0"/>
-          <w:numId w:val="7"/>
-        </w:numPr>
-        <w:rPr>
-          <w:rFonts w:ascii="Times New Roman" w:eastAsia="Times New Roman" w:hAnsi="Times New Roman" w:cs="Times New Roman"/>
-          <w:b/>
-          <w:bCs/>
-          <w:color w:val="000000"/>
-          <w:sz w:val="24"/>
-          <w:szCs w:val="24"/>
-          <w:lang w:eastAsia="es-CO"/>
-        </w:rPr>
-      </w:pPr>
-      <w:r>
-        <w:rPr>
-          <w:rFonts w:ascii="Times New Roman" w:eastAsia="Times New Roman" w:hAnsi="Times New Roman" w:cs="Times New Roman"/>
-          <w:color w:val="000000"/>
-          <w:sz w:val="24"/>
-          <w:szCs w:val="24"/>
-          <w:lang w:eastAsia="es-CO"/>
-        </w:rPr>
-        <w:t>Aplicado requerimiento no funcional numero</w:t>
-      </w:r>
-      <w:r>
-        <w:rPr>
-          <w:rFonts w:ascii="Times New Roman" w:eastAsia="Times New Roman" w:hAnsi="Times New Roman" w:cs="Times New Roman"/>
-          <w:color w:val="000000"/>
-          <w:sz w:val="24"/>
-          <w:szCs w:val="24"/>
-          <w:lang w:eastAsia="es-CO"/>
-        </w:rPr>
-        <w:t xml:space="preserve"> 3</w:t>
-      </w:r>
-      <w:r>
-        <w:rPr>
-          <w:rFonts w:ascii="Times New Roman" w:eastAsia="Times New Roman" w:hAnsi="Times New Roman" w:cs="Times New Roman"/>
-          <w:color w:val="000000"/>
-          <w:sz w:val="24"/>
-          <w:szCs w:val="24"/>
-          <w:lang w:eastAsia="es-CO"/>
-        </w:rPr>
-        <w:t xml:space="preserve"> </w:t>
-      </w:r>
-    </w:p>
-    <w:p>
-      <w:pPr>
-        <w:pStyle w:val="Prrafodelista"/>
-        <w:numPr>
-          <w:ilvl w:val="0"/>
-          <w:numId w:val="7"/>
-        </w:numPr>
-        <w:rPr>
-          <w:rFonts w:ascii="Times New Roman" w:eastAsia="Times New Roman" w:hAnsi="Times New Roman" w:cs="Times New Roman"/>
-          <w:b/>
-          <w:bCs/>
-          <w:color w:val="000000"/>
-          <w:sz w:val="24"/>
-          <w:szCs w:val="24"/>
-          <w:lang w:eastAsia="es-CO"/>
-        </w:rPr>
-      </w:pPr>
-      <w:r>
-        <w:rPr>
-          <w:rFonts w:ascii="Times New Roman" w:eastAsia="Times New Roman" w:hAnsi="Times New Roman" w:cs="Times New Roman"/>
-          <w:color w:val="000000"/>
-          <w:sz w:val="24"/>
-          <w:szCs w:val="24"/>
-          <w:lang w:eastAsia="es-CO"/>
-        </w:rPr>
-        <w:t>Aplicado requerimiento no funcional numero</w:t>
-      </w:r>
-      <w:r>
-        <w:rPr>
-          <w:rFonts w:ascii="Times New Roman" w:eastAsia="Times New Roman" w:hAnsi="Times New Roman" w:cs="Times New Roman"/>
-          <w:color w:val="000000"/>
-          <w:sz w:val="24"/>
-          <w:szCs w:val="24"/>
-          <w:lang w:eastAsia="es-CO"/>
-        </w:rPr>
-        <w:t xml:space="preserve"> 4</w:t>
-      </w:r>
-    </w:p>
-    <w:p>
-      <w:pPr>
-        <w:pStyle w:val="Prrafodelista"/>
-        <w:numPr>
-          <w:ilvl w:val="0"/>
-          <w:numId w:val="7"/>
-        </w:numPr>
-        <w:rPr>
-          <w:rFonts w:ascii="Times New Roman" w:eastAsia="Times New Roman" w:hAnsi="Times New Roman" w:cs="Times New Roman"/>
-          <w:b/>
-          <w:bCs/>
-          <w:color w:val="000000"/>
-          <w:sz w:val="24"/>
-          <w:szCs w:val="24"/>
-          <w:lang w:eastAsia="es-CO"/>
-        </w:rPr>
-      </w:pPr>
-      <w:r>
-        <w:rPr>
-          <w:rFonts w:ascii="Times New Roman" w:eastAsia="Times New Roman" w:hAnsi="Times New Roman" w:cs="Times New Roman"/>
-          <w:color w:val="000000"/>
-          <w:sz w:val="24"/>
-          <w:szCs w:val="24"/>
-          <w:lang w:eastAsia="es-CO"/>
-        </w:rPr>
-        <w:t>Aplicado requerimiento no funcional numero</w:t>
-      </w:r>
-      <w:r>
-        <w:rPr>
-          <w:rFonts w:ascii="Times New Roman" w:eastAsia="Times New Roman" w:hAnsi="Times New Roman" w:cs="Times New Roman"/>
-          <w:color w:val="000000"/>
-          <w:sz w:val="24"/>
-          <w:szCs w:val="24"/>
-          <w:lang w:eastAsia="es-CO"/>
-        </w:rPr>
-        <w:t xml:space="preserve"> 8</w:t>
-      </w:r>
-    </w:p>
-    <w:p>
-      <w:pPr>
-        <w:rPr>
-          <w:rFonts w:ascii="Times New Roman" w:eastAsia="Times New Roman" w:hAnsi="Times New Roman" w:cs="Times New Roman"/>
-          <w:color w:val="000000"/>
-          <w:sz w:val="24"/>
-          <w:szCs w:val="24"/>
-          <w:lang w:eastAsia="es-CO"/>
-        </w:rPr>
-      </w:pPr>
-    </w:p>
-    <w:p>
-      <w:pPr>
-        <w:rPr>
-          <w:rFonts w:ascii="Times New Roman" w:eastAsia="Times New Roman" w:hAnsi="Times New Roman" w:cs="Times New Roman"/>
-          <w:color w:val="000000"/>
-          <w:sz w:val="24"/>
-          <w:szCs w:val="24"/>
-          <w:lang w:eastAsia="es-CO"/>
-        </w:rPr>
-      </w:pPr>
-    </w:p>
-    <w:p>
-      <w:pPr>
-        <w:rPr>
-          <w:rFonts w:ascii="Times New Roman" w:eastAsia="Times New Roman" w:hAnsi="Times New Roman" w:cs="Times New Roman"/>
-          <w:color w:val="000000"/>
-          <w:sz w:val="24"/>
-          <w:szCs w:val="24"/>
-          <w:lang w:eastAsia="es-CO"/>
-        </w:rPr>
-      </w:pPr>
-    </w:p>
-    <w:p>
-      <w:pPr>
+        <w:spacing w:line="360" w:lineRule="auto"/>
+        <w:rPr>
+          <w:rFonts w:ascii="Times New Roman" w:eastAsia="Times New Roman" w:hAnsi="Times New Roman" w:cs="Times New Roman"/>
+          <w:color w:val="000000"/>
+          <w:sz w:val="24"/>
+          <w:szCs w:val="24"/>
+          <w:lang w:eastAsia="es-CO"/>
+        </w:rPr>
+      </w:pPr>
+    </w:p>
+    <w:p>
+      <w:pPr>
+        <w:spacing w:line="360" w:lineRule="auto"/>
         <w:rPr>
           <w:rFonts w:ascii="Times New Roman" w:eastAsia="Times New Roman" w:hAnsi="Times New Roman" w:cs="Times New Roman"/>
           <w:color w:val="000000"/>

</xml_diff>